<commit_message>
Results with different groupings
</commit_message>
<xml_diff>
--- a/Draft_CBM_paper_KM_v1.docx
+++ b/Draft_CBM_paper_KM_v1.docx
@@ -454,60 +454,108 @@
         </w:rPr>
         <w:t xml:space="preserve"> case the principle of mass balance. The available data are then incorporated into the model parameters by a fitting process, which takes account of data uncertainty. Algorithms commonly used for this process include MCMC (Markov Chain Monte Carlo) and Kalman filter approaches (Fox et al. 2009). The end result is an analysis with clear confidence intervals on states, fluxes and parameters, and their error covariances. </w:t>
       </w:r>
-    </w:p>
-    <w:p>
-      <w:pPr>
-        <w:spacing w:before="240" w:after="240" w:line="360" w:lineRule="auto"/>
-        <w:jc w:val="both"/>
+      <w:r>
         <w:rPr>
           <w:rFonts w:ascii="Times New Roman" w:hAnsi="Times New Roman" w:cs="Times New Roman"/>
           <w:lang w:val="en-US"/>
         </w:rPr>
-      </w:pPr>
+        <w:t>This approach is ideal because it allow</w:t>
+      </w:r>
       <w:r>
         <w:rPr>
           <w:rFonts w:ascii="Times New Roman" w:hAnsi="Times New Roman" w:cs="Times New Roman"/>
           <w:lang w:val="en-US"/>
         </w:rPr>
-        <w:t xml:space="preserve">This approach is ideal because it will allow us to place uncertainty bounds on fluxes based on measurement uncertainty. Importantly, having uncertainty bounds allows us to estimate the likelihood of alternative hypotheses for storage dynamics. The data assimilation framework that we develop </w:t>
-      </w:r>
-      <w:r>
-        <w:rPr>
-          <w:rFonts w:ascii="Times New Roman" w:hAnsi="Times New Roman" w:cs="Times New Roman"/>
-          <w:bCs/>
+        <w:t>s</w:t>
+      </w:r>
+      <w:r>
+        <w:rPr>
+          <w:rFonts w:ascii="Times New Roman" w:hAnsi="Times New Roman" w:cs="Times New Roman"/>
           <w:lang w:val="en-US"/>
         </w:rPr>
-        <w:t>is</w:t>
-      </w:r>
-      <w:r>
-        <w:rPr>
-          <w:rFonts w:ascii="Times New Roman" w:hAnsi="Times New Roman" w:cs="Times New Roman"/>
-          <w:bCs/>
+        <w:t xml:space="preserve"> us to place uncertainty bounds on fluxes based on measurement uncertainty. Importantly, having uncertainty bounds allows us to estimate the likelihood of alternative hypotheses for storage dynamics. </w:t>
+      </w:r>
+    </w:p>
+    <w:p>
+      <w:pPr>
+        <w:pStyle w:val="Default"/>
+        <w:spacing w:before="240" w:after="240" w:line="360" w:lineRule="auto"/>
+        <w:jc w:val="both"/>
+      </w:pPr>
+      <w:r>
+        <w:t>In</w:t>
+      </w:r>
+      <w:r>
+        <w:t xml:space="preserve"> forest ecosystem ecology</w:t>
+      </w:r>
+      <w:r>
+        <w:t>,</w:t>
+      </w:r>
+      <w:r>
+        <w:t xml:space="preserve"> </w:t>
+      </w:r>
+      <w:r>
+        <w:t xml:space="preserve">a DA </w:t>
+      </w:r>
+      <w:r>
+        <w:t>framework</w:t>
+      </w:r>
+      <w:r>
+        <w:t xml:space="preserve"> has been </w:t>
+      </w:r>
+      <w:r>
+        <w:t>developed and refined (Williams et al. 2005, Fox et al. 2009, Bloom &amp; Williams 2014) that combines experimental data with a simple carbon mass-balance model. Previously this framework has principally been applied to developing data-constrained estimates of total forest or landscape carbon uptake, but in doing so it also provides estimates of individual components of the carbon balance, such as fluxes into and out of a labile carbon pool. The framework is thus an ideal tool for quantifying carbohydrate storage and utilisation rates from experimental data.</w:t>
+      </w:r>
+    </w:p>
+    <w:p>
+      <w:pPr>
+        <w:spacing w:before="240" w:after="240" w:line="360" w:lineRule="auto"/>
+        <w:jc w:val="both"/>
+        <w:rPr>
+          <w:rFonts w:ascii="Times New Roman" w:hAnsi="Times New Roman" w:cs="Times New Roman"/>
           <w:lang w:val="en-US"/>
         </w:rPr>
-        <w:t xml:space="preserve"> applied to a </w:t>
-      </w:r>
-      <w:r>
-        <w:rPr>
-          <w:rFonts w:ascii="Times New Roman" w:hAnsi="Times New Roman" w:cs="Times New Roman"/>
-          <w:bCs/>
+      </w:pPr>
+      <w:r>
+        <w:rPr>
+          <w:rFonts w:ascii="Times New Roman" w:hAnsi="Times New Roman" w:cs="Times New Roman"/>
           <w:lang w:val="en-US"/>
         </w:rPr>
-        <w:t>pot</w:t>
-      </w:r>
-      <w:r>
-        <w:rPr>
-          <w:rFonts w:ascii="Times New Roman" w:hAnsi="Times New Roman" w:cs="Times New Roman"/>
-          <w:bCs/>
+        <w:t xml:space="preserve">We will infer a comprehensive suite of empirical growth vs. storage allocation patterns for contrasting woody plant species under a wide range of stress conditions, by applying novel data assimilation </w:t>
+      </w:r>
+      <w:r>
+        <w:rPr>
+          <w:rFonts w:ascii="Times New Roman" w:hAnsi="Times New Roman" w:cs="Times New Roman"/>
           <w:lang w:val="en-US"/>
         </w:rPr>
-        <w:t xml:space="preserve"> experiment </w:t>
+        <w:t>framework</w:t>
       </w:r>
       <w:r>
         <w:rPr>
           <w:rFonts w:ascii="Times New Roman" w:hAnsi="Times New Roman" w:cs="Times New Roman"/>
           <w:lang w:val="en-US"/>
         </w:rPr>
+        <w:t xml:space="preserve"> (Bloom &amp; Williams 2014) to data from </w:t>
+      </w:r>
+      <w:r>
+        <w:rPr>
+          <w:rFonts w:ascii="Times New Roman" w:hAnsi="Times New Roman" w:cs="Times New Roman"/>
+          <w:lang w:val="en-US"/>
+        </w:rPr>
+        <w:t>the pot experiment</w:t>
+      </w:r>
+      <w:r>
+        <w:rPr>
+          <w:rFonts w:ascii="Times New Roman" w:hAnsi="Times New Roman" w:cs="Times New Roman"/>
+          <w:lang w:val="en-US"/>
+        </w:rPr>
+        <w:t xml:space="preserve"> </w:t>
+      </w:r>
+      <w:r>
+        <w:rPr>
+          <w:rFonts w:ascii="Times New Roman" w:hAnsi="Times New Roman" w:cs="Times New Roman"/>
+          <w:lang w:val="en-US"/>
+        </w:rPr>
         <w:t>that ha</w:t>
       </w:r>
       <w:r>
@@ -536,20 +584,85 @@
           <w:rFonts w:ascii="Times New Roman" w:hAnsi="Times New Roman" w:cs="Times New Roman"/>
           <w:lang w:val="en-US"/>
         </w:rPr>
-        <w:t xml:space="preserve"> the Environment, mining the existing data to generate substantial new information about the dynamics of carbon storage in plants.</w:t>
-      </w:r>
-    </w:p>
-    <w:p>
-      <w:pPr>
-        <w:spacing w:before="240" w:after="240" w:line="360" w:lineRule="auto"/>
-        <w:jc w:val="both"/>
+        <w:t xml:space="preserve"> the Environment</w:t>
+      </w:r>
+      <w:r>
         <w:rPr>
           <w:rFonts w:ascii="Times New Roman" w:hAnsi="Times New Roman" w:cs="Times New Roman"/>
           <w:lang w:val="en-US"/>
         </w:rPr>
-      </w:pPr>
-      <w:bookmarkStart w:id="0" w:name="_GoBack"/>
-      <w:bookmarkEnd w:id="0"/>
+        <w:t xml:space="preserve"> </w:t>
+      </w:r>
+      <w:r>
+        <w:rPr>
+          <w:rFonts w:ascii="Times New Roman" w:hAnsi="Times New Roman" w:cs="Times New Roman"/>
+          <w:lang w:val="en-US"/>
+        </w:rPr>
+        <w:t>(</w:t>
+      </w:r>
+      <w:r>
+        <w:rPr>
+          <w:rFonts w:ascii="Times New Roman" w:hAnsi="Times New Roman" w:cs="Times New Roman"/>
+          <w:lang w:val="en-US"/>
+        </w:rPr>
+        <w:t>Campany et al., submitted</w:t>
+      </w:r>
+      <w:r>
+        <w:rPr>
+          <w:rFonts w:ascii="Times New Roman" w:hAnsi="Times New Roman" w:cs="Times New Roman"/>
+          <w:lang w:val="en-US"/>
+        </w:rPr>
+        <w:t>)</w:t>
+      </w:r>
+      <w:r>
+        <w:rPr>
+          <w:rFonts w:ascii="Times New Roman" w:hAnsi="Times New Roman" w:cs="Times New Roman"/>
+          <w:lang w:val="en-US"/>
+        </w:rPr>
+        <w:t>, mining the existing data to generate substantial new information about the dynamics of carbon storage i</w:t>
+      </w:r>
+      <w:r>
+        <w:rPr>
+          <w:rFonts w:ascii="Times New Roman" w:hAnsi="Times New Roman" w:cs="Times New Roman"/>
+          <w:lang w:val="en-US"/>
+        </w:rPr>
+        <w:t>n plants</w:t>
+      </w:r>
+      <w:r>
+        <w:rPr>
+          <w:rFonts w:ascii="Times New Roman" w:hAnsi="Times New Roman" w:cs="Times New Roman"/>
+          <w:lang w:val="en-US"/>
+        </w:rPr>
+        <w:t xml:space="preserve">. Our approach is novel because it uses a new mass-balance approach to infer the rate and timing of the transfer of photosynthate to and from storage, and because it </w:t>
+      </w:r>
+      <w:r>
+        <w:rPr>
+          <w:rFonts w:ascii="Times New Roman" w:hAnsi="Times New Roman" w:cs="Times New Roman"/>
+          <w:lang w:val="en-US"/>
+        </w:rPr>
+        <w:t xml:space="preserve">also </w:t>
+      </w:r>
+      <w:r>
+        <w:rPr>
+          <w:rFonts w:ascii="Times New Roman" w:hAnsi="Times New Roman" w:cs="Times New Roman"/>
+          <w:lang w:val="en-US"/>
+        </w:rPr>
+        <w:t>explores</w:t>
+      </w:r>
+      <w:r>
+        <w:rPr>
+          <w:rFonts w:ascii="Times New Roman" w:hAnsi="Times New Roman" w:cs="Times New Roman"/>
+          <w:lang w:val="en-US"/>
+        </w:rPr>
+        <w:t xml:space="preserve"> belowground sink manipulation</w:t>
+      </w:r>
+      <w:r>
+        <w:rPr>
+          <w:rFonts w:ascii="Times New Roman" w:hAnsi="Times New Roman" w:cs="Times New Roman"/>
+          <w:lang w:val="en-US"/>
+        </w:rPr>
+        <w:t>.</w:t>
+      </w:r>
     </w:p>
     <w:p>
       <w:pPr>
@@ -595,33 +708,31 @@
     </w:p>
     <w:p>
       <w:pPr>
-        <w:pStyle w:val="Default"/>
-        <w:spacing w:before="240" w:after="240" w:line="360" w:lineRule="auto"/>
-        <w:jc w:val="both"/>
-      </w:pPr>
-      <w:r>
-        <w:t>This study requires a range of quantitative techniques, including data assimilation and data synthesis. Here we use data assimilation technique, applied to existing experimental data, to infer the amount and timing of carbo</w:t>
-      </w:r>
-      <w:r>
-        <w:t xml:space="preserve">n fluxes in and out of storage to </w:t>
-      </w:r>
-      <w:r>
-        <w:t>develop a new predictive understanding of the relatio</w:t>
-      </w:r>
-      <w:r>
-        <w:t>nship between photosynthesis,</w:t>
-      </w:r>
-      <w:r>
-        <w:t xml:space="preserve"> growth</w:t>
-      </w:r>
-      <w:r>
-        <w:t xml:space="preserve"> and storage</w:t>
-      </w:r>
-      <w:r>
-        <w:t>.</w:t>
-      </w:r>
-      <w:r>
-        <w:t xml:space="preserve"> We synthesise experimental data on temporal patterns of growth vs. storage over various belowground sink limitations.</w:t>
+        <w:pStyle w:val="Heading2"/>
+        <w:rPr>
+          <w:rFonts w:ascii="Times New Roman" w:hAnsi="Times New Roman" w:cs="Times New Roman"/>
+          <w:color w:val="auto"/>
+          <w:sz w:val="24"/>
+          <w:szCs w:val="24"/>
+        </w:rPr>
+      </w:pPr>
+      <w:r>
+        <w:rPr>
+          <w:rFonts w:ascii="Times New Roman" w:hAnsi="Times New Roman" w:cs="Times New Roman"/>
+          <w:color w:val="auto"/>
+          <w:sz w:val="24"/>
+          <w:szCs w:val="24"/>
+        </w:rPr>
+        <w:t xml:space="preserve">Carbon </w:t>
+      </w:r>
+      <w:r>
+        <w:rPr>
+          <w:rFonts w:ascii="Times New Roman" w:hAnsi="Times New Roman" w:cs="Times New Roman"/>
+          <w:color w:val="auto"/>
+          <w:sz w:val="24"/>
+          <w:szCs w:val="24"/>
+        </w:rPr>
+        <w:t>Dynamic Model (CDM)</w:t>
       </w:r>
     </w:p>
     <w:p>
@@ -633,82 +744,113 @@
           <w:lang w:val="en-US"/>
         </w:rPr>
       </w:pPr>
-    </w:p>
-    <w:p>
-      <w:pPr>
-        <w:spacing w:before="240" w:after="240" w:line="360" w:lineRule="auto"/>
-        <w:jc w:val="both"/>
+      <w:r>
         <w:rPr>
           <w:rFonts w:ascii="Times New Roman" w:hAnsi="Times New Roman" w:cs="Times New Roman"/>
           <w:lang w:val="en-US"/>
         </w:rPr>
-      </w:pPr>
-    </w:p>
-    <w:p>
-      <w:pPr>
-        <w:spacing w:before="240" w:after="240" w:line="360" w:lineRule="auto"/>
-        <w:jc w:val="both"/>
+        <w:t>We customise th</w:t>
+      </w:r>
+      <w:r>
         <w:rPr>
           <w:rFonts w:ascii="Times New Roman" w:hAnsi="Times New Roman" w:cs="Times New Roman"/>
           <w:lang w:val="en-US"/>
         </w:rPr>
-      </w:pPr>
+        <w:t>e</w:t>
+      </w:r>
       <w:r>
         <w:rPr>
           <w:rFonts w:ascii="Times New Roman" w:hAnsi="Times New Roman" w:cs="Times New Roman"/>
           <w:lang w:val="en-US"/>
         </w:rPr>
-        <w:t>Prof Mat Williams’ group is at the forefront of the development and application of DA methods in forest ecosystem ecology. They have developed and refined a DA framework (Williams et al. 2005, Fox et al. 2009, Bloom &amp; Williams 2014) that combines experimental data with a simple carbon mass-balance model. Previously this framework has principally been applied to developing data-constrained estimates of total forest or landscape carbon uptake, but in doing so it also provides estimates of individual components of the carbon balance, such as fluxes into and out of a labile carbon pool. The framework is thus an ideal tool for quantifying carbohydrate storage and utilisation rates from experimental data.</w:t>
-      </w:r>
-    </w:p>
-    <w:p>
-      <w:pPr>
-        <w:spacing w:before="240" w:after="240" w:line="360" w:lineRule="auto"/>
-        <w:jc w:val="both"/>
+        <w:t xml:space="preserve"> existing </w:t>
+      </w:r>
+      <w:r>
         <w:rPr>
           <w:rFonts w:ascii="Times New Roman" w:hAnsi="Times New Roman" w:cs="Times New Roman"/>
           <w:lang w:val="en-US"/>
         </w:rPr>
-      </w:pPr>
+        <w:t>C box model</w:t>
+      </w:r>
       <w:r>
         <w:rPr>
           <w:rFonts w:ascii="Times New Roman" w:hAnsi="Times New Roman" w:cs="Times New Roman"/>
           <w:lang w:val="en-US"/>
         </w:rPr>
-        <w:t xml:space="preserve">We customise this existing framework to optimise its ability to infer these fluxes from experiments which have photosynthesis, respiration, NSC and growth measurements available. The specific modifications required are as follows. </w:t>
-      </w:r>
-    </w:p>
-    <w:p>
-      <w:pPr>
-        <w:spacing w:before="240" w:after="240" w:line="360" w:lineRule="auto"/>
-        <w:jc w:val="both"/>
+        <w:t xml:space="preserve"> </w:t>
+      </w:r>
+      <w:r>
+        <w:rPr>
+          <w:rFonts w:ascii="Times New Roman" w:hAnsi="Times New Roman" w:cs="Times New Roman"/>
+        </w:rPr>
+        <w:t>(Williams et al. 2005</w:t>
+      </w:r>
+      <w:r>
+        <w:rPr>
+          <w:rFonts w:ascii="Times New Roman" w:hAnsi="Times New Roman" w:cs="Times New Roman"/>
+        </w:rPr>
+        <w:t xml:space="preserve">) </w:t>
+      </w:r>
+      <w:r>
         <w:rPr>
           <w:rFonts w:ascii="Times New Roman" w:hAnsi="Times New Roman" w:cs="Times New Roman"/>
           <w:lang w:val="en-US"/>
         </w:rPr>
-      </w:pPr>
+        <w:t>to opt</w:t>
+      </w:r>
       <w:r>
         <w:rPr>
           <w:rFonts w:ascii="Times New Roman" w:hAnsi="Times New Roman" w:cs="Times New Roman"/>
           <w:lang w:val="en-US"/>
         </w:rPr>
-        <w:t xml:space="preserve">(i) Allow the model to represent individual plants, in addition to forest canopies. Currently, the model estimates total photosynthetic carbon gain using a simple canopy-scale model (ACM, Aggregated Canopy Model) that assumes a horizontally homogeneous canopy. We will replace this model with a light use efficiency approach that is applicable to single unshaded trees, that is based on our group’s work in simulating light interception and utilisation in individual plant canopies (Duursma &amp; Mäkelä 2007; Duursma et al. 2012). </w:t>
-      </w:r>
-    </w:p>
-    <w:p>
-      <w:pPr>
-        <w:spacing w:before="240" w:after="240" w:line="360" w:lineRule="auto"/>
-        <w:jc w:val="both"/>
+        <w:t>imise its ability to infer the</w:t>
+      </w:r>
+      <w:r>
         <w:rPr>
           <w:rFonts w:ascii="Times New Roman" w:hAnsi="Times New Roman" w:cs="Times New Roman"/>
           <w:lang w:val="en-US"/>
         </w:rPr>
-      </w:pPr>
+        <w:t xml:space="preserve"> fluxes from experiments which have photosynthesis, respiration, NSC and growth measurements available. The specific modifications </w:t>
+      </w:r>
       <w:r>
         <w:rPr>
           <w:rFonts w:ascii="Times New Roman" w:hAnsi="Times New Roman" w:cs="Times New Roman"/>
           <w:lang w:val="en-US"/>
         </w:rPr>
+        <w:t>that we apply here are as follows:</w:t>
+      </w:r>
+    </w:p>
+    <w:p>
+      <w:pPr>
+        <w:spacing w:before="240" w:after="240" w:line="360" w:lineRule="auto"/>
+        <w:jc w:val="both"/>
+        <w:rPr>
+          <w:rFonts w:ascii="Times New Roman" w:hAnsi="Times New Roman" w:cs="Times New Roman"/>
+          <w:lang w:val="en-US"/>
+        </w:rPr>
+      </w:pPr>
+      <w:r>
+        <w:rPr>
+          <w:rFonts w:ascii="Times New Roman" w:hAnsi="Times New Roman" w:cs="Times New Roman"/>
+          <w:lang w:val="en-US"/>
+        </w:rPr>
+        <w:t xml:space="preserve">(i) Allow the model to represent individual plants, in addition to forest canopies. Currently, the model estimates total photosynthetic carbon gain using a simple canopy-scale model (ACM, Aggregated Canopy Model) that assumes a horizontally homogeneous canopy. We replace this model with a light use efficiency approach that is applicable to single unshaded trees, that is based on simulating light interception and utilisation in individual plant canopies (Duursma &amp; Mäkelä 2007; Duursma et al. 2012). </w:t>
+      </w:r>
+    </w:p>
+    <w:p>
+      <w:pPr>
+        <w:spacing w:before="240" w:after="240" w:line="360" w:lineRule="auto"/>
+        <w:jc w:val="both"/>
+        <w:rPr>
+          <w:rFonts w:ascii="Times New Roman" w:hAnsi="Times New Roman" w:cs="Times New Roman"/>
+          <w:lang w:val="en-US"/>
+        </w:rPr>
+      </w:pPr>
+      <w:r>
+        <w:rPr>
+          <w:rFonts w:ascii="Times New Roman" w:hAnsi="Times New Roman" w:cs="Times New Roman"/>
+          <w:lang w:val="en-US"/>
+        </w:rPr>
         <w:t xml:space="preserve">(ii) Allow the assimilation of tissue-level measurements, such as measurements of leaf photosynthesis and dark respiration, which provide important constraints on the carbon budget. Currently the DA framework assumes that photosynthetic rates are fixed, and that there is a fixed fraction of total photosynthesis used in respiration. It is straightforward to elaborate the structure of the light-use efficiency model to incorporate dynamic photosynthetic and respiration rates. </w:t>
       </w:r>
     </w:p>
@@ -726,7 +868,35 @@
           <w:rFonts w:ascii="Times New Roman" w:hAnsi="Times New Roman" w:cs="Times New Roman"/>
           <w:lang w:val="en-US"/>
         </w:rPr>
-        <w:t>(iii) Allow time-varying rate constants for the fluxes. Currently the fluxes among pools are estimated as a constant fraction of their donor pools, but we will need to estimate how fluxes vary among time-steps. This can be done using an ensemble Kalman Filter method (Williams et al. 2005).</w:t>
+        <w:t xml:space="preserve">(iii) Allow time-varying rate constants for the fluxes. Currently the fluxes among pools are estimated as a constant fraction of their donor pools, but we estimate how fluxes vary among time-steps. This </w:t>
+      </w:r>
+      <w:r>
+        <w:rPr>
+          <w:rFonts w:ascii="Times New Roman" w:hAnsi="Times New Roman" w:cs="Times New Roman"/>
+          <w:lang w:val="en-US"/>
+        </w:rPr>
+        <w:t>is</w:t>
+      </w:r>
+      <w:r>
+        <w:rPr>
+          <w:rFonts w:ascii="Times New Roman" w:hAnsi="Times New Roman" w:cs="Times New Roman"/>
+          <w:lang w:val="en-US"/>
+        </w:rPr>
+        <w:t xml:space="preserve"> done using an </w:t>
+      </w:r>
+      <w:r>
+        <w:rPr>
+          <w:rFonts w:ascii="Times New Roman" w:hAnsi="Times New Roman" w:cs="Times New Roman"/>
+          <w:lang w:val="en-US"/>
+        </w:rPr>
+        <w:t>MCMC approach</w:t>
+      </w:r>
+      <w:r>
+        <w:rPr>
+          <w:rFonts w:ascii="Times New Roman" w:hAnsi="Times New Roman" w:cs="Times New Roman"/>
+          <w:lang w:val="en-US"/>
+        </w:rPr>
+        <w:t xml:space="preserve"> (Williams et al. 2005).</w:t>
       </w:r>
     </w:p>
     <w:p>
@@ -744,7 +914,39 @@
           <w:bCs/>
           <w:lang w:val="en-US"/>
         </w:rPr>
-        <w:t>With these modifications in place, the DA framework will be an invaluable tool for quantifying carbon fluxes in experimental systems, enabling us to extract significant new information from existing datasets.</w:t>
+        <w:t xml:space="preserve">With these modifications in place, the </w:t>
+      </w:r>
+      <w:r>
+        <w:rPr>
+          <w:rFonts w:ascii="Times New Roman" w:hAnsi="Times New Roman" w:cs="Times New Roman"/>
+          <w:bCs/>
+          <w:lang w:val="en-US"/>
+        </w:rPr>
+        <w:t>CDM</w:t>
+      </w:r>
+      <w:r>
+        <w:rPr>
+          <w:rFonts w:ascii="Times New Roman" w:hAnsi="Times New Roman" w:cs="Times New Roman"/>
+          <w:bCs/>
+          <w:lang w:val="en-US"/>
+        </w:rPr>
+        <w:t xml:space="preserve"> </w:t>
+      </w:r>
+      <w:r>
+        <w:rPr>
+          <w:rFonts w:ascii="Times New Roman" w:hAnsi="Times New Roman" w:cs="Times New Roman"/>
+          <w:bCs/>
+          <w:lang w:val="en-US"/>
+        </w:rPr>
+        <w:t>becomes</w:t>
+      </w:r>
+      <w:r>
+        <w:rPr>
+          <w:rFonts w:ascii="Times New Roman" w:hAnsi="Times New Roman" w:cs="Times New Roman"/>
+          <w:bCs/>
+          <w:lang w:val="en-US"/>
+        </w:rPr>
+        <w:t xml:space="preserve"> an invaluable tool for quantifying carbon fluxes in experimental systems, enabling us to extract significant new information from existing datasets.</w:t>
       </w:r>
       <w:r>
         <w:rPr>
@@ -758,508 +960,20 @@
       <w:r>
         <w:rPr>
           <w:rFonts w:ascii="Times New Roman" w:hAnsi="Times New Roman" w:cs="Times New Roman"/>
-          <w:lang w:val="en-US"/>
-        </w:rPr>
-        <w:t>A significant advantage of the DA framework is that it quantifies uncertainty around carbon fluxes in addition to giving best estimates (Williams et al. 2005). We will thus be able to state the level of confidence that we have in the calculated carbon storage fluxes, and to estimate the likelihood of alternative hypotheses explaining these fluxes. It is also straightforward to adjust the relatively simple model to evaluate alternative model structures related to labile (non-structural) carbon.</w:t>
-      </w:r>
-    </w:p>
-    <w:p>
-      <w:pPr>
-        <w:spacing w:before="240" w:after="240" w:line="360" w:lineRule="auto"/>
-        <w:jc w:val="both"/>
-        <w:rPr>
-          <w:rFonts w:ascii="Times New Roman" w:hAnsi="Times New Roman" w:cs="Times New Roman"/>
-        </w:rPr>
-      </w:pPr>
-    </w:p>
-    <w:p>
-      <w:pPr>
-        <w:pStyle w:val="Heading2"/>
-        <w:spacing w:before="240" w:after="240" w:line="360" w:lineRule="auto"/>
-        <w:jc w:val="both"/>
-        <w:rPr>
-          <w:rFonts w:ascii="Times New Roman" w:hAnsi="Times New Roman" w:cs="Times New Roman"/>
-          <w:color w:val="auto"/>
-          <w:sz w:val="24"/>
-          <w:szCs w:val="24"/>
-        </w:rPr>
-      </w:pPr>
-      <w:r>
-        <w:rPr>
-          <w:rFonts w:ascii="Times New Roman" w:hAnsi="Times New Roman" w:cs="Times New Roman"/>
-          <w:color w:val="auto"/>
-          <w:sz w:val="24"/>
-          <w:szCs w:val="24"/>
-        </w:rPr>
-        <w:t>The study area</w:t>
-      </w:r>
-    </w:p>
-    <w:p>
-      <w:pPr>
-        <w:spacing w:before="240" w:after="240" w:line="360" w:lineRule="auto"/>
-        <w:jc w:val="both"/>
-        <w:rPr>
-          <w:rFonts w:ascii="Times New Roman" w:hAnsi="Times New Roman" w:cs="Times New Roman"/>
-          <w:b/>
-          <w:bCs/>
-        </w:rPr>
-      </w:pPr>
-      <w:r>
-        <w:rPr>
-          <w:rFonts w:ascii="Times New Roman" w:hAnsi="Times New Roman" w:cs="Times New Roman"/>
-        </w:rPr>
-        <w:t>Th</w:t>
-      </w:r>
-      <w:r>
-        <w:rPr>
-          <w:rFonts w:ascii="Times New Roman" w:hAnsi="Times New Roman" w:cs="Times New Roman"/>
-        </w:rPr>
-        <w:t>e pot</w:t>
-      </w:r>
-      <w:r>
-        <w:rPr>
-          <w:rFonts w:ascii="Times New Roman" w:hAnsi="Times New Roman" w:cs="Times New Roman"/>
-        </w:rPr>
-        <w:t xml:space="preserve"> experiment was located at the Hawkesbury Forest Experiment site</w:t>
-      </w:r>
-      <w:r>
-        <w:rPr>
-          <w:rFonts w:ascii="Times New Roman" w:hAnsi="Times New Roman" w:cs="Times New Roman"/>
-        </w:rPr>
-        <w:t xml:space="preserve"> (</w:t>
-      </w:r>
-      <w:r>
-        <w:rPr>
-          <w:rFonts w:ascii="Times New Roman" w:hAnsi="Times New Roman" w:cs="Times New Roman"/>
-          <w:bCs/>
-        </w:rPr>
-        <w:t>33°37'S 150°44'E</w:t>
-      </w:r>
-      <w:r>
-        <w:rPr>
-          <w:rFonts w:ascii="Times New Roman" w:hAnsi="Times New Roman" w:cs="Times New Roman"/>
-        </w:rPr>
-        <w:t>)</w:t>
-      </w:r>
-      <w:r>
-        <w:rPr>
-          <w:rFonts w:ascii="Times New Roman" w:hAnsi="Times New Roman" w:cs="Times New Roman"/>
-        </w:rPr>
-        <w:t xml:space="preserve"> in Richmond, NSW, Australia. </w:t>
-      </w:r>
-      <w:r>
-        <w:rPr>
-          <w:rFonts w:ascii="Times New Roman" w:hAnsi="Times New Roman" w:cs="Times New Roman"/>
-        </w:rPr>
-        <w:t xml:space="preserve">The </w:t>
-      </w:r>
-      <w:r>
-        <w:rPr>
-          <w:rFonts w:ascii="Times New Roman" w:hAnsi="Times New Roman" w:cs="Times New Roman"/>
-        </w:rPr>
-        <w:t>site</w:t>
-      </w:r>
-      <w:r>
-        <w:rPr>
-          <w:rFonts w:ascii="Times New Roman" w:hAnsi="Times New Roman" w:cs="Times New Roman"/>
-        </w:rPr>
-        <w:t xml:space="preserve"> and experimental setup </w:t>
-      </w:r>
-      <w:r>
-        <w:rPr>
-          <w:rFonts w:ascii="Times New Roman" w:hAnsi="Times New Roman" w:cs="Times New Roman"/>
-        </w:rPr>
-        <w:t>have been</w:t>
-      </w:r>
-      <w:r>
-        <w:rPr>
-          <w:rFonts w:ascii="Times New Roman" w:hAnsi="Times New Roman" w:cs="Times New Roman"/>
-        </w:rPr>
-        <w:t xml:space="preserve"> explained in </w:t>
-      </w:r>
-      <w:r>
-        <w:rPr>
-          <w:rFonts w:ascii="Times New Roman" w:hAnsi="Times New Roman" w:cs="Times New Roman"/>
-        </w:rPr>
-        <w:t xml:space="preserve">detail by </w:t>
-      </w:r>
-      <w:r>
-        <w:rPr>
-          <w:rFonts w:ascii="Times New Roman" w:hAnsi="Times New Roman" w:cs="Times New Roman"/>
-        </w:rPr>
-        <w:t xml:space="preserve">Campany et al. (Submitted). </w:t>
-      </w:r>
-      <w:r>
-        <w:rPr>
-          <w:rFonts w:ascii="Times New Roman" w:hAnsi="Times New Roman" w:cs="Times New Roman"/>
-        </w:rPr>
-        <w:t>Briefly, at this site the topsoil</w:t>
-      </w:r>
-      <w:r>
-        <w:rPr>
-          <w:rFonts w:ascii="Times New Roman" w:hAnsi="Times New Roman" w:cs="Times New Roman"/>
-        </w:rPr>
-        <w:t xml:space="preserve"> </w:t>
-      </w:r>
-      <w:r>
-        <w:rPr>
-          <w:rFonts w:ascii="Times New Roman" w:hAnsi="Times New Roman" w:cs="Times New Roman"/>
-        </w:rPr>
-        <w:t>is</w:t>
-      </w:r>
-      <w:r>
-        <w:rPr>
-          <w:rFonts w:ascii="Times New Roman" w:hAnsi="Times New Roman" w:cs="Times New Roman"/>
-        </w:rPr>
-        <w:t xml:space="preserve"> an alluvial formation of</w:t>
-      </w:r>
-      <w:r>
-        <w:rPr>
-          <w:rFonts w:ascii="Times New Roman" w:hAnsi="Times New Roman" w:cs="Times New Roman"/>
-        </w:rPr>
-        <w:t xml:space="preserve"> low-fertility sandy loam soils.</w:t>
-      </w:r>
-      <w:r>
-        <w:rPr>
-          <w:rFonts w:ascii="Times New Roman" w:hAnsi="Times New Roman" w:cs="Times New Roman"/>
-        </w:rPr>
-        <w:t xml:space="preserve"> </w:t>
-      </w:r>
-      <w:r>
-        <w:rPr>
-          <w:rFonts w:ascii="Times New Roman" w:hAnsi="Times New Roman" w:cs="Times New Roman"/>
-        </w:rPr>
-        <w:t>It contains</w:t>
-      </w:r>
-      <w:r>
-        <w:rPr>
-          <w:rFonts w:ascii="Times New Roman" w:hAnsi="Times New Roman" w:cs="Times New Roman"/>
-        </w:rPr>
-        <w:t xml:space="preserve"> </w:t>
-      </w:r>
-      <w:r>
-        <w:rPr>
-          <w:rFonts w:ascii="Times New Roman" w:hAnsi="Times New Roman" w:cs="Times New Roman"/>
-        </w:rPr>
-        <w:t>low organic matter and low capacity</w:t>
-      </w:r>
-      <w:r>
-        <w:rPr>
-          <w:rFonts w:ascii="Times New Roman" w:hAnsi="Times New Roman" w:cs="Times New Roman"/>
-        </w:rPr>
-        <w:t xml:space="preserve"> </w:t>
-      </w:r>
-      <w:r>
-        <w:rPr>
-          <w:rFonts w:ascii="Times New Roman" w:hAnsi="Times New Roman" w:cs="Times New Roman"/>
-        </w:rPr>
-        <w:t>to hold moisture</w:t>
-      </w:r>
-      <w:r>
-        <w:rPr>
-          <w:rFonts w:ascii="Times New Roman" w:hAnsi="Times New Roman" w:cs="Times New Roman"/>
-        </w:rPr>
-        <w:t xml:space="preserve">. </w:t>
-      </w:r>
-      <w:r>
-        <w:rPr>
-          <w:rFonts w:ascii="Times New Roman" w:hAnsi="Times New Roman" w:cs="Times New Roman"/>
-        </w:rPr>
-        <w:t>A</w:t>
-      </w:r>
-      <w:r>
-        <w:rPr>
-          <w:rFonts w:ascii="Times New Roman" w:hAnsi="Times New Roman" w:cs="Times New Roman"/>
-        </w:rPr>
-        <w:t xml:space="preserve"> soil hard layer exists at ~1.0 m </w:t>
-      </w:r>
-      <w:r>
-        <w:rPr>
-          <w:rFonts w:ascii="Times New Roman" w:hAnsi="Times New Roman" w:cs="Times New Roman"/>
-        </w:rPr>
-        <w:t xml:space="preserve">depth </w:t>
-      </w:r>
-      <w:r>
-        <w:rPr>
-          <w:rFonts w:ascii="Times New Roman" w:hAnsi="Times New Roman" w:cs="Times New Roman"/>
-        </w:rPr>
-        <w:t>with a transition to heavy clay soils</w:t>
-      </w:r>
-      <w:r>
-        <w:rPr>
-          <w:rFonts w:ascii="Times New Roman" w:hAnsi="Times New Roman" w:cs="Times New Roman"/>
-        </w:rPr>
-        <w:t xml:space="preserve"> (Campany et al., Submitted)</w:t>
-      </w:r>
-      <w:r>
-        <w:rPr>
-          <w:rFonts w:ascii="Times New Roman" w:hAnsi="Times New Roman" w:cs="Times New Roman"/>
-        </w:rPr>
-        <w:t xml:space="preserve">. </w:t>
-      </w:r>
-      <w:r>
-        <w:rPr>
-          <w:rFonts w:ascii="Times New Roman" w:hAnsi="Times New Roman" w:cs="Times New Roman"/>
-        </w:rPr>
-        <w:t>The site is in</w:t>
-      </w:r>
-      <w:r>
-        <w:rPr>
-          <w:rFonts w:ascii="Times New Roman" w:hAnsi="Times New Roman" w:cs="Times New Roman"/>
-        </w:rPr>
-        <w:t xml:space="preserve"> sub-humid temperate</w:t>
-      </w:r>
-      <w:r>
-        <w:rPr>
-          <w:rFonts w:ascii="Times New Roman" w:hAnsi="Times New Roman" w:cs="Times New Roman"/>
-        </w:rPr>
-        <w:t xml:space="preserve"> region </w:t>
-      </w:r>
-      <w:r>
-        <w:rPr>
-          <w:rFonts w:ascii="Times New Roman" w:hAnsi="Times New Roman" w:cs="Times New Roman"/>
-        </w:rPr>
-        <w:t>with a distinct dry summer season</w:t>
-      </w:r>
-      <w:r>
-        <w:rPr>
-          <w:rFonts w:ascii="Times New Roman" w:hAnsi="Times New Roman" w:cs="Times New Roman"/>
-        </w:rPr>
-        <w:t>.</w:t>
-      </w:r>
-      <w:r>
-        <w:rPr>
-          <w:rFonts w:ascii="Times New Roman" w:hAnsi="Times New Roman" w:cs="Times New Roman"/>
-          <w:bCs/>
-        </w:rPr>
-        <w:t xml:space="preserve"> 20 weeks old </w:t>
-      </w:r>
-      <w:r>
-        <w:rPr>
-          <w:rFonts w:ascii="Times New Roman" w:hAnsi="Times New Roman" w:cs="Times New Roman"/>
-        </w:rPr>
-        <w:t xml:space="preserve">Eucalyptus tereticornis seedlings </w:t>
-      </w:r>
-      <w:r>
-        <w:rPr>
-          <w:rFonts w:ascii="Times New Roman" w:hAnsi="Times New Roman" w:cs="Times New Roman"/>
-        </w:rPr>
-        <w:t>in tube stock</w:t>
-      </w:r>
-      <w:r>
-        <w:rPr>
-          <w:rFonts w:ascii="Times New Roman" w:hAnsi="Times New Roman" w:cs="Times New Roman"/>
-        </w:rPr>
-        <w:t xml:space="preserve"> were chosen from a single local Cumberland plain cohort. </w:t>
-      </w:r>
-      <w:r>
-        <w:rPr>
-          <w:rFonts w:ascii="Times New Roman" w:hAnsi="Times New Roman" w:cs="Times New Roman"/>
-        </w:rPr>
-        <w:t>Ten</w:t>
-      </w:r>
-      <w:r>
-        <w:rPr>
-          <w:rFonts w:ascii="Times New Roman" w:hAnsi="Times New Roman" w:cs="Times New Roman"/>
-        </w:rPr>
-        <w:t xml:space="preserve"> additional seedlings </w:t>
-      </w:r>
-      <w:r>
-        <w:rPr>
-          <w:rFonts w:ascii="Times New Roman" w:hAnsi="Times New Roman" w:cs="Times New Roman"/>
-        </w:rPr>
-        <w:t xml:space="preserve">of similar </w:t>
-      </w:r>
-      <w:r>
-        <w:rPr>
-          <w:rFonts w:ascii="Times New Roman" w:hAnsi="Times New Roman" w:cs="Times New Roman"/>
-        </w:rPr>
-        <w:t xml:space="preserve">age and growth </w:t>
-      </w:r>
-      <w:r>
-        <w:rPr>
-          <w:rFonts w:ascii="Times New Roman" w:hAnsi="Times New Roman" w:cs="Times New Roman"/>
-        </w:rPr>
-        <w:t xml:space="preserve">were harvested to measure initial leaf area and dry mass of leaves, stems and roots. </w:t>
-      </w:r>
-    </w:p>
-    <w:p>
-      <w:pPr>
-        <w:spacing w:before="240" w:after="240" w:line="360" w:lineRule="auto"/>
-        <w:jc w:val="both"/>
-        <w:rPr>
-          <w:rFonts w:ascii="Times New Roman" w:hAnsi="Times New Roman" w:cs="Times New Roman"/>
-        </w:rPr>
-      </w:pPr>
-    </w:p>
-    <w:p>
-      <w:pPr>
-        <w:spacing w:before="240" w:after="240" w:line="360" w:lineRule="auto"/>
-        <w:jc w:val="both"/>
-        <w:rPr>
-          <w:rFonts w:ascii="Times New Roman" w:hAnsi="Times New Roman" w:cs="Times New Roman"/>
-        </w:rPr>
-      </w:pPr>
-      <w:r>
-        <w:rPr>
-          <w:rFonts w:ascii="Times New Roman" w:hAnsi="Times New Roman" w:cs="Times New Roman"/>
-        </w:rPr>
-        <w:t>Six container volumes were used ranging from 5 L to 35 L, with a 22.5 cm diameter, and lengths ranging from 15 to 100 cm. Containers were constructed of PVC pipe and were filled with local top soil (described above). Soil in each container was packed to achieve a target soil bulk density that matched local soil conditions of 1.7 g cm-3. A Imidacloprid (BAYER CropScience) insecticide tablet was planted 5 cm below the roots of each seedling. Containers were planted flush with the soil surface inside metal sleeves, designed to minimize excess air space between the container and outside soil while also allowing for container removal. This allowed for soil temperatures in containers to reflect conditions of naturally planted (free) seedlings. Each experimental block (n=7) contained a complete replicate set of six container volumes as well as one free seedling, with 1 m2 spacing. For each free seedling, used as the control, a 1 m2 subplot was excavated to the hard layer and replaced with the same soil used in each container. This ensured that any possible feedbacks from soil disturbance would be similar between seedlings in containers and free seedlings. A border of root exclusion material was buried 0.25 m deep and extended 0.25 m above the ground surface around each subplot to exclude local vegetation, which was further kept out by periodic weeding.</w:t>
-      </w:r>
-    </w:p>
-    <w:p>
-      <w:pPr>
-        <w:spacing w:before="240" w:after="240" w:line="360" w:lineRule="auto"/>
-        <w:jc w:val="both"/>
-        <w:rPr>
-          <w:rFonts w:ascii="Times New Roman" w:hAnsi="Times New Roman" w:cs="Times New Roman"/>
-        </w:rPr>
-      </w:pPr>
-      <w:r>
-        <w:rPr>
-          <w:rFonts w:ascii="Times New Roman" w:hAnsi="Times New Roman" w:cs="Times New Roman"/>
-        </w:rPr>
-        <w:t>Plants were watered weekly or when needed to maintain soil moisture at field capacity (13-15 %). Drain systems were built into each pot to prevent pooling of water throughout the experiment. Pooling of water could lead to an anaerobic environment around the root that could hinder the uptake of water through reduced root conductance (Poorter et al. 2009), an undesired experimental artifact. A collection compartment in the bottom of containers, containing gravel covered by root exclusion mesh, was used to collect excess water for 20, 25, and 35 l containers. Plastic tubing (6 mm diameter) was inset into the gravel layer and extended through the top of the container. A lysimeter pump was then used to suction excess water, through the tubing, as needed. For small containers (5, 10, and 15 L) a simple bottom plug was used to drain excess water from the gravel compartment. Each container was inspected after every watering and rainfall event to determine if pooling had occurred.</w:t>
-      </w:r>
-    </w:p>
-    <w:p>
-      <w:pPr>
-        <w:spacing w:before="240" w:after="240" w:line="360" w:lineRule="auto"/>
-        <w:jc w:val="both"/>
-        <w:rPr>
-          <w:rFonts w:ascii="Times New Roman" w:hAnsi="Times New Roman" w:cs="Times New Roman"/>
-        </w:rPr>
-      </w:pPr>
-    </w:p>
-    <w:p>
-      <w:pPr>
-        <w:spacing w:before="240" w:after="240" w:line="360" w:lineRule="auto"/>
-        <w:jc w:val="both"/>
-        <w:rPr>
-          <w:rFonts w:ascii="Times New Roman" w:hAnsi="Times New Roman" w:cs="Times New Roman"/>
-        </w:rPr>
-      </w:pPr>
-    </w:p>
-    <w:p>
-      <w:pPr>
-        <w:spacing w:before="240" w:after="240" w:line="360" w:lineRule="auto"/>
-        <w:jc w:val="both"/>
-        <w:rPr>
-          <w:rFonts w:ascii="Times New Roman" w:hAnsi="Times New Roman" w:cs="Times New Roman"/>
-        </w:rPr>
-      </w:pPr>
-    </w:p>
-    <w:p>
-      <w:pPr>
-        <w:spacing w:before="240" w:after="240" w:line="360" w:lineRule="auto"/>
-        <w:jc w:val="both"/>
-        <w:rPr>
-          <w:rFonts w:ascii="Times New Roman" w:hAnsi="Times New Roman" w:cs="Times New Roman"/>
-          <w:b/>
-          <w:u w:val="single"/>
-        </w:rPr>
-      </w:pPr>
-    </w:p>
-    <w:p>
-      <w:pPr>
-        <w:spacing w:before="240" w:after="240" w:line="360" w:lineRule="auto"/>
-        <w:jc w:val="both"/>
-        <w:rPr>
-          <w:rFonts w:ascii="Times New Roman" w:hAnsi="Times New Roman" w:cs="Times New Roman"/>
-          <w:b/>
-        </w:rPr>
-      </w:pPr>
-      <w:r>
-        <w:rPr>
-          <w:rFonts w:ascii="Times New Roman" w:hAnsi="Times New Roman" w:cs="Times New Roman"/>
-          <w:b/>
-        </w:rPr>
-        <w:t xml:space="preserve">Carbon </w:t>
-      </w:r>
-      <w:r>
-        <w:rPr>
-          <w:rFonts w:ascii="Times New Roman" w:hAnsi="Times New Roman" w:cs="Times New Roman"/>
-          <w:b/>
-        </w:rPr>
-        <w:t>B</w:t>
-      </w:r>
-      <w:r>
-        <w:rPr>
-          <w:rFonts w:ascii="Times New Roman" w:hAnsi="Times New Roman" w:cs="Times New Roman"/>
-          <w:b/>
-        </w:rPr>
-        <w:t xml:space="preserve">alance </w:t>
-      </w:r>
-      <w:r>
-        <w:rPr>
-          <w:rFonts w:ascii="Times New Roman" w:hAnsi="Times New Roman" w:cs="Times New Roman"/>
-          <w:b/>
-        </w:rPr>
-        <w:t>M</w:t>
-      </w:r>
-      <w:r>
-        <w:rPr>
-          <w:rFonts w:ascii="Times New Roman" w:hAnsi="Times New Roman" w:cs="Times New Roman"/>
-          <w:b/>
-        </w:rPr>
-        <w:t>odel</w:t>
-      </w:r>
-      <w:r>
-        <w:rPr>
-          <w:rFonts w:ascii="Times New Roman" w:hAnsi="Times New Roman" w:cs="Times New Roman"/>
-          <w:b/>
-        </w:rPr>
-        <w:t xml:space="preserve"> (CBM)</w:t>
-      </w:r>
-    </w:p>
-    <w:p>
-      <w:pPr>
-        <w:spacing w:before="240" w:after="240" w:line="360" w:lineRule="auto"/>
-        <w:jc w:val="both"/>
-        <w:rPr>
-          <w:rFonts w:ascii="Times New Roman" w:hAnsi="Times New Roman" w:cs="Times New Roman"/>
-          <w:b/>
-          <w:u w:val="single"/>
-        </w:rPr>
-      </w:pPr>
-    </w:p>
-    <w:p>
-      <w:pPr>
-        <w:spacing w:before="240" w:after="240" w:line="360" w:lineRule="auto"/>
-        <w:jc w:val="both"/>
-        <w:rPr>
-          <w:rFonts w:ascii="Times New Roman" w:hAnsi="Times New Roman" w:cs="Times New Roman"/>
-        </w:rPr>
-      </w:pPr>
-      <w:r>
-        <w:rPr>
-          <w:rFonts w:ascii="Times New Roman" w:hAnsi="Times New Roman" w:cs="Times New Roman"/>
-        </w:rPr>
-        <w:t>A</w:t>
-      </w:r>
-      <w:r>
-        <w:rPr>
-          <w:rFonts w:ascii="Times New Roman" w:hAnsi="Times New Roman" w:cs="Times New Roman"/>
-        </w:rPr>
-        <w:t xml:space="preserve"> simple </w:t>
-      </w:r>
-      <w:r>
-        <w:rPr>
-          <w:rFonts w:ascii="Times New Roman" w:hAnsi="Times New Roman" w:cs="Times New Roman"/>
-        </w:rPr>
-        <w:t xml:space="preserve">Carbon Balance Model (CBM) </w:t>
-      </w:r>
-      <w:r>
-        <w:rPr>
-          <w:rFonts w:ascii="Times New Roman" w:hAnsi="Times New Roman" w:cs="Times New Roman"/>
-        </w:rPr>
-        <w:t xml:space="preserve">of pools connected via fluxes is used </w:t>
-      </w:r>
-      <w:r>
-        <w:rPr>
-          <w:rFonts w:ascii="Times New Roman" w:hAnsi="Times New Roman" w:cs="Times New Roman"/>
-        </w:rPr>
-        <w:t xml:space="preserve">to represent the C cycle similar to the previous studies </w:t>
+        </w:rPr>
+        <w:t xml:space="preserve">A simple </w:t>
+      </w:r>
+      <w:r>
+        <w:rPr>
+          <w:rFonts w:ascii="Times New Roman" w:hAnsi="Times New Roman" w:cs="Times New Roman"/>
+        </w:rPr>
+        <w:t>box model</w:t>
+      </w:r>
+      <w:r>
+        <w:rPr>
+          <w:rFonts w:ascii="Times New Roman" w:hAnsi="Times New Roman" w:cs="Times New Roman"/>
+        </w:rPr>
+        <w:t xml:space="preserve"> of pools connected via fluxes is used to represent the C cycle similar to the previous studies </w:t>
       </w:r>
       <w:r>
         <w:rPr>
@@ -1428,6 +1142,11 @@
         <w:rPr>
           <w:rFonts w:ascii="Times New Roman" w:hAnsi="Times New Roman" w:cs="Times New Roman"/>
         </w:rPr>
+      </w:r>
+      <w:r>
+        <w:rPr>
+          <w:rFonts w:ascii="Times New Roman" w:hAnsi="Times New Roman" w:cs="Times New Roman"/>
+        </w:rPr>
         <w:fldChar w:fldCharType="separate"/>
       </w:r>
       <w:r>
@@ -1435,7 +1154,14 @@
           <w:rFonts w:ascii="Times New Roman" w:hAnsi="Times New Roman" w:cs="Times New Roman"/>
           <w:noProof/>
         </w:rPr>
-        <w:t>(Bloom et al. 2016, Bloom and Williams 2015, Williams et al. 2005)</w:t>
+        <w:t xml:space="preserve">of </w:t>
+      </w:r>
+      <w:r>
+        <w:rPr>
+          <w:rFonts w:ascii="Times New Roman" w:hAnsi="Times New Roman" w:cs="Times New Roman"/>
+          <w:noProof/>
+        </w:rPr>
+        <w:t>Bloom et al. 2016, Bloom and Williams 2015, Williams et al. 2005</w:t>
       </w:r>
       <w:r>
         <w:rPr>
@@ -1447,103 +1173,152 @@
         <w:rPr>
           <w:rFonts w:ascii="Times New Roman" w:hAnsi="Times New Roman" w:cs="Times New Roman"/>
         </w:rPr>
-        <w:t xml:space="preserve">. There are six pools </w:t>
-      </w:r>
-    </w:p>
-    <w:p>
-      <w:pPr>
-        <w:spacing w:before="240" w:after="240" w:line="360" w:lineRule="auto"/>
-        <w:jc w:val="both"/>
-        <w:rPr>
-          <w:rFonts w:ascii="Times New Roman" w:hAnsi="Times New Roman" w:cs="Times New Roman"/>
-        </w:rPr>
-      </w:pPr>
-    </w:p>
-    <w:p>
-      <w:pPr>
-        <w:spacing w:before="240" w:after="240" w:line="360" w:lineRule="auto"/>
-        <w:jc w:val="both"/>
-        <w:rPr>
-          <w:rFonts w:ascii="Times New Roman" w:hAnsi="Times New Roman" w:cs="Times New Roman"/>
-        </w:rPr>
-      </w:pPr>
-      <w:r>
-        <w:rPr>
-          <w:rFonts w:ascii="Times New Roman" w:hAnsi="Times New Roman" w:cs="Times New Roman"/>
-        </w:rPr>
-        <w:t>for an</w:t>
-      </w:r>
-      <w:r>
-        <w:rPr>
-          <w:rFonts w:ascii="Times New Roman" w:hAnsi="Times New Roman" w:cs="Times New Roman"/>
-        </w:rPr>
-        <w:t xml:space="preserve"> in</w:t>
-      </w:r>
-      <w:r>
-        <w:rPr>
-          <w:rFonts w:ascii="Times New Roman" w:hAnsi="Times New Roman" w:cs="Times New Roman"/>
-        </w:rPr>
-        <w:t xml:space="preserve">dividual </w:t>
-      </w:r>
-      <w:r>
-        <w:rPr>
-          <w:rFonts w:ascii="Times New Roman" w:hAnsi="Times New Roman" w:cs="Times New Roman"/>
-        </w:rPr>
-        <w:t xml:space="preserve">free growing plant </w:t>
-      </w:r>
-      <w:r>
-        <w:rPr>
-          <w:rFonts w:ascii="Times New Roman" w:hAnsi="Times New Roman" w:cs="Times New Roman"/>
-        </w:rPr>
-        <w:t>seedling (Eucalyptus Tereticorni</w:t>
-      </w:r>
-      <w:r>
-        <w:rPr>
-          <w:rFonts w:ascii="Times New Roman" w:hAnsi="Times New Roman" w:cs="Times New Roman"/>
-        </w:rPr>
-        <w:t>s)</w:t>
-      </w:r>
-      <w:r>
-        <w:rPr>
-          <w:rFonts w:ascii="Times New Roman" w:hAnsi="Times New Roman" w:cs="Times New Roman"/>
-        </w:rPr>
-        <w:t xml:space="preserve"> for daily time scale:</w:t>
-      </w:r>
-    </w:p>
-    <w:p>
-      <w:pPr>
-        <w:spacing w:before="240" w:after="240" w:line="360" w:lineRule="auto"/>
-        <w:jc w:val="both"/>
-        <w:rPr>
-          <w:rFonts w:ascii="Times New Roman" w:hAnsi="Times New Roman" w:cs="Times New Roman"/>
-        </w:rPr>
-      </w:pPr>
-    </w:p>
-    <w:p>
-      <w:pPr>
-        <w:spacing w:before="240" w:after="240" w:line="360" w:lineRule="auto"/>
-        <w:jc w:val="both"/>
-        <w:rPr>
-          <w:rFonts w:ascii="Times New Roman" w:hAnsi="Times New Roman" w:cs="Times New Roman"/>
-        </w:rPr>
-      </w:pPr>
-      <w:r>
-        <w:rPr>
-          <w:rFonts w:ascii="Times New Roman" w:hAnsi="Times New Roman" w:cs="Times New Roman"/>
-        </w:rPr>
-        <w:t>The inputs</w:t>
-      </w:r>
-      <w:r>
-        <w:rPr>
-          <w:rFonts w:ascii="Times New Roman" w:hAnsi="Times New Roman" w:cs="Times New Roman"/>
-        </w:rPr>
-        <w:t xml:space="preserve"> are on daily time scale</w:t>
-      </w:r>
-      <w:r>
-        <w:rPr>
-          <w:rFonts w:ascii="Times New Roman" w:hAnsi="Times New Roman" w:cs="Times New Roman"/>
-        </w:rPr>
-        <w:t xml:space="preserve">: </w:t>
+        <w:t xml:space="preserve"> (</w:t>
+      </w:r>
+      <w:r>
+        <w:rPr>
+          <w:rFonts w:ascii="Times New Roman" w:hAnsi="Times New Roman" w:cs="Times New Roman"/>
+        </w:rPr>
+        <w:fldChar w:fldCharType="begin"/>
+      </w:r>
+      <w:r>
+        <w:rPr>
+          <w:rFonts w:ascii="Times New Roman" w:hAnsi="Times New Roman" w:cs="Times New Roman"/>
+        </w:rPr>
+        <w:instrText xml:space="preserve"> REF _Ref346806732 \h </w:instrText>
+      </w:r>
+      <w:r>
+        <w:rPr>
+          <w:rFonts w:ascii="Times New Roman" w:hAnsi="Times New Roman" w:cs="Times New Roman"/>
+        </w:rPr>
+      </w:r>
+      <w:r>
+        <w:rPr>
+          <w:rFonts w:ascii="Times New Roman" w:hAnsi="Times New Roman" w:cs="Times New Roman"/>
+        </w:rPr>
+        <w:fldChar w:fldCharType="separate"/>
+      </w:r>
+      <w:r>
+        <w:rPr>
+          <w:rFonts w:ascii="Times New Roman" w:hAnsi="Times New Roman" w:cs="Times New Roman"/>
+          <w:b/>
+        </w:rPr>
+        <w:t xml:space="preserve">Figure </w:t>
+      </w:r>
+      <w:r>
+        <w:rPr>
+          <w:rFonts w:ascii="Times New Roman" w:hAnsi="Times New Roman" w:cs="Times New Roman"/>
+          <w:b/>
+          <w:noProof/>
+        </w:rPr>
+        <w:t>1</w:t>
+      </w:r>
+      <w:r>
+        <w:rPr>
+          <w:rFonts w:ascii="Times New Roman" w:hAnsi="Times New Roman" w:cs="Times New Roman"/>
+        </w:rPr>
+        <w:fldChar w:fldCharType="end"/>
+      </w:r>
+      <w:r>
+        <w:rPr>
+          <w:rFonts w:ascii="Times New Roman" w:hAnsi="Times New Roman" w:cs="Times New Roman"/>
+        </w:rPr>
+        <w:t>)</w:t>
+      </w:r>
+      <w:r>
+        <w:rPr>
+          <w:rFonts w:ascii="Times New Roman" w:hAnsi="Times New Roman" w:cs="Times New Roman"/>
+        </w:rPr>
+        <w:t xml:space="preserve">. There are </w:t>
+      </w:r>
+      <w:r>
+        <w:rPr>
+          <w:rFonts w:ascii="Times New Roman" w:hAnsi="Times New Roman" w:cs="Times New Roman"/>
+        </w:rPr>
+        <w:t>five</w:t>
+      </w:r>
+      <w:r>
+        <w:rPr>
+          <w:rFonts w:ascii="Times New Roman" w:hAnsi="Times New Roman" w:cs="Times New Roman"/>
+        </w:rPr>
+        <w:t xml:space="preserve"> </w:t>
+      </w:r>
+      <w:r>
+        <w:rPr>
+          <w:rFonts w:ascii="Times New Roman" w:hAnsi="Times New Roman" w:cs="Times New Roman"/>
+        </w:rPr>
+        <w:t xml:space="preserve">pools </w:t>
+      </w:r>
+      <w:r>
+        <w:rPr>
+          <w:rFonts w:ascii="Times New Roman" w:hAnsi="Times New Roman" w:cs="Times New Roman"/>
+        </w:rPr>
+        <w:t>as before (</w:t>
+      </w:r>
+      <w:r>
+        <w:rPr>
+          <w:rFonts w:ascii="Times New Roman" w:hAnsi="Times New Roman" w:cs="Times New Roman"/>
+          <w:noProof/>
+        </w:rPr>
+        <w:t>Williams et al. 2005</w:t>
+      </w:r>
+      <w:r>
+        <w:rPr>
+          <w:rFonts w:ascii="Times New Roman" w:hAnsi="Times New Roman" w:cs="Times New Roman"/>
+        </w:rPr>
+        <w:t>) with an additional storage pool, C</w:t>
+      </w:r>
+      <w:r>
+        <w:rPr>
+          <w:rFonts w:ascii="Times New Roman" w:hAnsi="Times New Roman" w:cs="Times New Roman"/>
+          <w:vertAlign w:val="subscript"/>
+        </w:rPr>
+        <w:t>storage</w:t>
+      </w:r>
+      <w:r>
+        <w:rPr>
+          <w:rFonts w:ascii="Times New Roman" w:hAnsi="Times New Roman" w:cs="Times New Roman"/>
+          <w:vertAlign w:val="superscript"/>
+        </w:rPr>
+        <w:t xml:space="preserve"> </w:t>
+      </w:r>
+      <w:r>
+        <w:rPr>
+          <w:rFonts w:ascii="Times New Roman" w:hAnsi="Times New Roman" w:cs="Times New Roman"/>
+        </w:rPr>
+        <w:t>having storage portion from leaves, stems and root.</w:t>
+      </w:r>
+      <w:r>
+        <w:rPr>
+          <w:rFonts w:ascii="Times New Roman" w:hAnsi="Times New Roman" w:cs="Times New Roman"/>
+          <w:sz w:val="22"/>
+          <w:szCs w:val="22"/>
+        </w:rPr>
+        <w:t xml:space="preserve"> </w:t>
+      </w:r>
+    </w:p>
+    <w:p>
+      <w:pPr>
+        <w:spacing w:before="240" w:after="240" w:line="360" w:lineRule="auto"/>
+        <w:jc w:val="both"/>
+        <w:rPr>
+          <w:rFonts w:ascii="Times New Roman" w:hAnsi="Times New Roman" w:cs="Times New Roman"/>
+        </w:rPr>
+      </w:pPr>
+    </w:p>
+    <w:p>
+      <w:pPr>
+        <w:spacing w:before="240" w:after="240" w:line="360" w:lineRule="auto"/>
+        <w:jc w:val="both"/>
+        <w:rPr>
+          <w:rFonts w:ascii="Times New Roman" w:hAnsi="Times New Roman" w:cs="Times New Roman"/>
+        </w:rPr>
+      </w:pPr>
+      <w:r>
+        <w:rPr>
+          <w:rFonts w:ascii="Times New Roman" w:hAnsi="Times New Roman" w:cs="Times New Roman"/>
+        </w:rPr>
+        <w:t xml:space="preserve">The inputs are on daily time scale: </w:t>
       </w:r>
     </w:p>
     <w:p>
@@ -1563,25 +1338,7 @@
         <w:rPr>
           <w:rFonts w:ascii="Times New Roman" w:hAnsi="Times New Roman" w:cs="Times New Roman"/>
         </w:rPr>
-        <w:t xml:space="preserve">Daily </w:t>
-      </w:r>
-      <w:r>
-        <w:rPr>
-          <w:rFonts w:ascii="Times New Roman" w:hAnsi="Times New Roman" w:cs="Times New Roman"/>
-        </w:rPr>
-        <w:t>GPP</w:t>
-      </w:r>
-      <w:r>
-        <w:rPr>
-          <w:rFonts w:ascii="Times New Roman" w:hAnsi="Times New Roman" w:cs="Times New Roman"/>
-        </w:rPr>
-        <w:t xml:space="preserve"> (unit = gC)</w:t>
-      </w:r>
-      <w:r>
-        <w:rPr>
-          <w:rFonts w:ascii="Times New Roman" w:hAnsi="Times New Roman" w:cs="Times New Roman"/>
-        </w:rPr>
-        <w:t xml:space="preserve">, </w:t>
+        <w:t xml:space="preserve">Daily GPP (unit = gC), </w:t>
       </w:r>
     </w:p>
     <w:p>
@@ -1601,27 +1358,14 @@
         <w:rPr>
           <w:rFonts w:ascii="Times New Roman" w:hAnsi="Times New Roman" w:cs="Times New Roman"/>
         </w:rPr>
-        <w:t xml:space="preserve">Daily Respiration rates </w:t>
-      </w:r>
-      <w:r>
-        <w:rPr>
-          <w:rFonts w:ascii="Times New Roman" w:hAnsi="Times New Roman" w:cs="Times New Roman"/>
-        </w:rPr>
-        <w:t>R</w:t>
+        <w:t>Daily Respiration rates R</w:t>
       </w:r>
       <w:r>
         <w:rPr>
           <w:rFonts w:ascii="Times New Roman" w:hAnsi="Times New Roman" w:cs="Times New Roman"/>
           <w:vertAlign w:val="subscript"/>
         </w:rPr>
-        <w:t>d</w:t>
-      </w:r>
-      <w:r>
-        <w:rPr>
-          <w:rFonts w:ascii="Times New Roman" w:hAnsi="Times New Roman" w:cs="Times New Roman"/>
-          <w:vertAlign w:val="subscript"/>
-        </w:rPr>
-        <w:t xml:space="preserve"> </w:t>
+        <w:t xml:space="preserve">d </w:t>
       </w:r>
       <w:r>
         <w:rPr>
@@ -1664,31 +1408,7 @@
         <w:rPr>
           <w:rFonts w:ascii="Times New Roman" w:hAnsi="Times New Roman" w:cs="Times New Roman"/>
         </w:rPr>
-        <w:t xml:space="preserve">The </w:t>
-      </w:r>
-      <w:r>
-        <w:rPr>
-          <w:rFonts w:ascii="Times New Roman" w:hAnsi="Times New Roman" w:cs="Times New Roman"/>
-        </w:rPr>
-        <w:t xml:space="preserve">driver </w:t>
-      </w:r>
-      <w:r>
-        <w:rPr>
-          <w:rFonts w:ascii="Times New Roman" w:hAnsi="Times New Roman" w:cs="Times New Roman"/>
-        </w:rPr>
-        <w:t xml:space="preserve">variables </w:t>
-      </w:r>
-      <w:r>
-        <w:rPr>
-          <w:rFonts w:ascii="Times New Roman" w:hAnsi="Times New Roman" w:cs="Times New Roman"/>
-        </w:rPr>
-        <w:t>(data)</w:t>
-      </w:r>
-      <w:r>
-        <w:rPr>
-          <w:rFonts w:ascii="Times New Roman" w:hAnsi="Times New Roman" w:cs="Times New Roman"/>
-        </w:rPr>
-        <w:t xml:space="preserve">: </w:t>
+        <w:t xml:space="preserve">The driver variables (data): </w:t>
       </w:r>
     </w:p>
     <w:p>
@@ -1721,13 +1441,7 @@
         <w:rPr>
           <w:rFonts w:ascii="Times New Roman" w:hAnsi="Times New Roman" w:cs="Times New Roman"/>
         </w:rPr>
-        <w:t xml:space="preserve"> </w:t>
-      </w:r>
-      <w:r>
-        <w:rPr>
-          <w:rFonts w:ascii="Times New Roman" w:hAnsi="Times New Roman" w:cs="Times New Roman"/>
-        </w:rPr>
-        <w:t xml:space="preserve">(foliage biomass), </w:t>
+        <w:t xml:space="preserve"> (foliage biomass), </w:t>
       </w:r>
     </w:p>
     <w:p>
@@ -1760,13 +1474,7 @@
         <w:rPr>
           <w:rFonts w:ascii="Times New Roman" w:hAnsi="Times New Roman" w:cs="Times New Roman"/>
         </w:rPr>
-        <w:t xml:space="preserve"> </w:t>
-      </w:r>
-      <w:r>
-        <w:rPr>
-          <w:rFonts w:ascii="Times New Roman" w:hAnsi="Times New Roman" w:cs="Times New Roman"/>
-        </w:rPr>
-        <w:t xml:space="preserve">(stem biomass), </w:t>
+        <w:t xml:space="preserve"> (stem biomass), </w:t>
       </w:r>
     </w:p>
     <w:p>
@@ -1856,31 +1564,7 @@
         <w:rPr>
           <w:rFonts w:ascii="Times New Roman" w:hAnsi="Times New Roman" w:cs="Times New Roman"/>
         </w:rPr>
-        <w:t xml:space="preserve">The </w:t>
-      </w:r>
-      <w:r>
-        <w:rPr>
-          <w:rFonts w:ascii="Times New Roman" w:hAnsi="Times New Roman" w:cs="Times New Roman"/>
-        </w:rPr>
-        <w:t>5 variable</w:t>
-      </w:r>
-      <w:r>
-        <w:rPr>
-          <w:rFonts w:ascii="Times New Roman" w:hAnsi="Times New Roman" w:cs="Times New Roman"/>
-        </w:rPr>
-        <w:t>s</w:t>
-      </w:r>
-      <w:r>
-        <w:rPr>
-          <w:rFonts w:ascii="Times New Roman" w:hAnsi="Times New Roman" w:cs="Times New Roman"/>
-        </w:rPr>
-        <w:t xml:space="preserve"> vary over time on temporal scale (just one parameter for whole 121 days / weekly / fortnightly / monthly etc.)</w:t>
-      </w:r>
-      <w:r>
-        <w:rPr>
-          <w:rFonts w:ascii="Times New Roman" w:hAnsi="Times New Roman" w:cs="Times New Roman"/>
-        </w:rPr>
-        <w:t xml:space="preserve">: </w:t>
+        <w:t xml:space="preserve">The 5 variables vary over time on temporal scale (just one parameter for whole 121 days / weekly / fortnightly / monthly etc.): </w:t>
       </w:r>
     </w:p>
     <w:p>
@@ -1900,19 +1584,7 @@
         <w:rPr>
           <w:rFonts w:ascii="Times New Roman" w:hAnsi="Times New Roman" w:cs="Times New Roman"/>
         </w:rPr>
-        <w:t>k</w:t>
-      </w:r>
-      <w:r>
-        <w:rPr>
-          <w:rFonts w:ascii="Times New Roman" w:hAnsi="Times New Roman" w:cs="Times New Roman"/>
-        </w:rPr>
-        <w:t xml:space="preserve"> (utilization coefficient)</w:t>
-      </w:r>
-      <w:r>
-        <w:rPr>
-          <w:rFonts w:ascii="Times New Roman" w:hAnsi="Times New Roman" w:cs="Times New Roman"/>
-        </w:rPr>
-        <w:t xml:space="preserve">, </w:t>
+        <w:t xml:space="preserve">k (utilization coefficient), </w:t>
       </w:r>
     </w:p>
     <w:p>
@@ -1965,25 +1637,7 @@
         <w:rPr>
           <w:rFonts w:ascii="Times New Roman" w:hAnsi="Times New Roman" w:cs="Times New Roman"/>
         </w:rPr>
-        <w:t xml:space="preserve"> (allocation fraction to </w:t>
-      </w:r>
-      <w:r>
-        <w:rPr>
-          <w:rFonts w:ascii="Times New Roman" w:hAnsi="Times New Roman" w:cs="Times New Roman"/>
-        </w:rPr>
-        <w:t>foliage</w:t>
-      </w:r>
-      <w:r>
-        <w:rPr>
-          <w:rFonts w:ascii="Times New Roman" w:hAnsi="Times New Roman" w:cs="Times New Roman"/>
-        </w:rPr>
-        <w:t>)</w:t>
-      </w:r>
-      <w:r>
-        <w:rPr>
-          <w:rFonts w:ascii="Times New Roman" w:hAnsi="Times New Roman" w:cs="Times New Roman"/>
-        </w:rPr>
-        <w:t xml:space="preserve">, </w:t>
+        <w:t xml:space="preserve"> (allocation fraction to foliage), </w:t>
       </w:r>
     </w:p>
     <w:p>
@@ -2016,25 +1670,7 @@
         <w:rPr>
           <w:rFonts w:ascii="Times New Roman" w:hAnsi="Times New Roman" w:cs="Times New Roman"/>
         </w:rPr>
-        <w:t xml:space="preserve"> (allocation fraction to </w:t>
-      </w:r>
-      <w:r>
-        <w:rPr>
-          <w:rFonts w:ascii="Times New Roman" w:hAnsi="Times New Roman" w:cs="Times New Roman"/>
-        </w:rPr>
-        <w:t>stem</w:t>
-      </w:r>
-      <w:r>
-        <w:rPr>
-          <w:rFonts w:ascii="Times New Roman" w:hAnsi="Times New Roman" w:cs="Times New Roman"/>
-        </w:rPr>
-        <w:t>)</w:t>
-      </w:r>
-      <w:r>
-        <w:rPr>
-          <w:rFonts w:ascii="Times New Roman" w:hAnsi="Times New Roman" w:cs="Times New Roman"/>
-        </w:rPr>
-        <w:t xml:space="preserve">, </w:t>
+        <w:t xml:space="preserve"> (allocation fraction to stem), </w:t>
       </w:r>
     </w:p>
     <w:p>
@@ -2067,55 +1703,31 @@
         <w:rPr>
           <w:rFonts w:ascii="Times New Roman" w:hAnsi="Times New Roman" w:cs="Times New Roman"/>
         </w:rPr>
-        <w:t xml:space="preserve"> </w:t>
-      </w:r>
-      <w:r>
-        <w:rPr>
-          <w:rFonts w:ascii="Times New Roman" w:hAnsi="Times New Roman" w:cs="Times New Roman"/>
-        </w:rPr>
-        <w:t xml:space="preserve">(allocation fraction to </w:t>
-      </w:r>
-      <w:r>
-        <w:rPr>
-          <w:rFonts w:ascii="Times New Roman" w:hAnsi="Times New Roman" w:cs="Times New Roman"/>
-        </w:rPr>
-        <w:t>leaf turnover</w:t>
-      </w:r>
-      <w:r>
-        <w:rPr>
-          <w:rFonts w:ascii="Times New Roman" w:hAnsi="Times New Roman" w:cs="Times New Roman"/>
-        </w:rPr>
-        <w:t>).</w:t>
-      </w:r>
-    </w:p>
-    <w:p>
-      <w:pPr>
-        <w:spacing w:before="240" w:after="240" w:line="360" w:lineRule="auto"/>
-        <w:jc w:val="both"/>
-        <w:rPr>
-          <w:rFonts w:ascii="Times New Roman" w:hAnsi="Times New Roman" w:cs="Times New Roman"/>
-        </w:rPr>
-      </w:pPr>
-    </w:p>
-    <w:p>
-      <w:pPr>
-        <w:spacing w:before="240" w:after="240" w:line="360" w:lineRule="auto"/>
-        <w:jc w:val="both"/>
-        <w:rPr>
-          <w:rFonts w:ascii="Times New Roman" w:hAnsi="Times New Roman" w:cs="Times New Roman"/>
-        </w:rPr>
-      </w:pPr>
-      <w:r>
-        <w:rPr>
-          <w:rFonts w:ascii="Times New Roman" w:hAnsi="Times New Roman" w:cs="Times New Roman"/>
-        </w:rPr>
-        <w:t xml:space="preserve">GPP = </w:t>
-      </w:r>
-      <w:r>
-        <w:rPr>
-          <w:rFonts w:ascii="Times New Roman" w:hAnsi="Times New Roman" w:cs="Times New Roman"/>
-        </w:rPr>
-        <w:t>Gross primary production (Photosynthesis)</w:t>
+        <w:t xml:space="preserve"> (allocation fraction to leaf turnover).</w:t>
+      </w:r>
+    </w:p>
+    <w:p>
+      <w:pPr>
+        <w:spacing w:before="240" w:after="240" w:line="360" w:lineRule="auto"/>
+        <w:jc w:val="both"/>
+        <w:rPr>
+          <w:rFonts w:ascii="Times New Roman" w:hAnsi="Times New Roman" w:cs="Times New Roman"/>
+        </w:rPr>
+      </w:pPr>
+    </w:p>
+    <w:p>
+      <w:pPr>
+        <w:spacing w:before="240" w:after="240" w:line="360" w:lineRule="auto"/>
+        <w:jc w:val="both"/>
+        <w:rPr>
+          <w:rFonts w:ascii="Times New Roman" w:hAnsi="Times New Roman" w:cs="Times New Roman"/>
+        </w:rPr>
+      </w:pPr>
+      <w:r>
+        <w:rPr>
+          <w:rFonts w:ascii="Times New Roman" w:hAnsi="Times New Roman" w:cs="Times New Roman"/>
+        </w:rPr>
+        <w:t>GPP = Gross primary production (Photosynthesis)</w:t>
       </w:r>
     </w:p>
     <w:p>
@@ -2143,19 +1755,7 @@
         <w:rPr>
           <w:rFonts w:ascii="Times New Roman" w:hAnsi="Times New Roman" w:cs="Times New Roman"/>
         </w:rPr>
-        <w:t xml:space="preserve">= </w:t>
-      </w:r>
-      <w:r>
-        <w:rPr>
-          <w:rFonts w:ascii="Times New Roman" w:hAnsi="Times New Roman" w:cs="Times New Roman"/>
-        </w:rPr>
-        <w:t xml:space="preserve">Plant daily respiration (gC </w:t>
-      </w:r>
-      <w:r>
-        <w:rPr>
-          <w:rFonts w:ascii="Times New Roman" w:hAnsi="Times New Roman" w:cs="Times New Roman"/>
-        </w:rPr>
-        <w:t>g</w:t>
+        <w:t>= Plant daily respiration (gC g</w:t>
       </w:r>
       <w:r>
         <w:rPr>
@@ -2168,509 +1768,380 @@
         <w:rPr>
           <w:rFonts w:ascii="Times New Roman" w:hAnsi="Times New Roman" w:cs="Times New Roman"/>
         </w:rPr>
+        <w:t>C) = calculated based on leaf dark respiration and meteorological data (15 minutes temperature data): R</w:t>
+      </w:r>
+      <w:r>
+        <w:rPr>
+          <w:rFonts w:ascii="Times New Roman" w:hAnsi="Times New Roman" w:cs="Times New Roman"/>
+          <w:vertAlign w:val="subscript"/>
+        </w:rPr>
+        <w:t>d</w:t>
+      </w:r>
+      <w:r>
+        <w:rPr>
+          <w:rFonts w:ascii="Times New Roman" w:hAnsi="Times New Roman" w:cs="Times New Roman"/>
+        </w:rPr>
+        <w:t xml:space="preserve"> * (C</w:t>
+      </w:r>
+      <w:r>
+        <w:rPr>
+          <w:rFonts w:ascii="Times New Roman" w:hAnsi="Times New Roman" w:cs="Times New Roman"/>
+          <w:vertAlign w:val="subscript"/>
+        </w:rPr>
+        <w:t>leaf</w:t>
+      </w:r>
+      <w:r>
+        <w:rPr>
+          <w:rFonts w:ascii="Times New Roman" w:hAnsi="Times New Roman" w:cs="Times New Roman"/>
+        </w:rPr>
+        <w:t xml:space="preserve"> + C</w:t>
+      </w:r>
+      <w:r>
+        <w:rPr>
+          <w:rFonts w:ascii="Times New Roman" w:hAnsi="Times New Roman" w:cs="Times New Roman"/>
+          <w:vertAlign w:val="subscript"/>
+        </w:rPr>
+        <w:t>stem</w:t>
+      </w:r>
+      <w:r>
+        <w:rPr>
+          <w:rFonts w:ascii="Times New Roman" w:hAnsi="Times New Roman" w:cs="Times New Roman"/>
+        </w:rPr>
+        <w:t xml:space="preserve"> + C</w:t>
+      </w:r>
+      <w:r>
+        <w:rPr>
+          <w:rFonts w:ascii="Times New Roman" w:hAnsi="Times New Roman" w:cs="Times New Roman"/>
+          <w:vertAlign w:val="subscript"/>
+        </w:rPr>
+        <w:t>root</w:t>
+      </w:r>
+      <w:r>
+        <w:rPr>
+          <w:rFonts w:ascii="Times New Roman" w:hAnsi="Times New Roman" w:cs="Times New Roman"/>
+        </w:rPr>
+        <w:t>)</w:t>
+      </w:r>
+    </w:p>
+    <w:p>
+      <w:pPr>
+        <w:spacing w:before="240" w:after="240" w:line="360" w:lineRule="auto"/>
+        <w:jc w:val="both"/>
+        <w:rPr>
+          <w:rFonts w:ascii="Times New Roman" w:hAnsi="Times New Roman" w:cs="Times New Roman"/>
+        </w:rPr>
+      </w:pPr>
+      <w:r>
+        <w:rPr>
+          <w:rFonts w:ascii="Times New Roman" w:hAnsi="Times New Roman" w:cs="Times New Roman"/>
+        </w:rPr>
+        <w:t>Not needed: R</w:t>
+      </w:r>
+      <w:r>
+        <w:rPr>
+          <w:rFonts w:ascii="Times New Roman" w:hAnsi="Times New Roman" w:cs="Times New Roman"/>
+          <w:vertAlign w:val="subscript"/>
+        </w:rPr>
+        <w:t xml:space="preserve">d </w:t>
+      </w:r>
+      <w:r>
+        <w:rPr>
+          <w:rFonts w:ascii="Times New Roman" w:hAnsi="Times New Roman" w:cs="Times New Roman"/>
+        </w:rPr>
+        <w:t>= Also calculated using modelled gross C gain (C</w:t>
+      </w:r>
+      <w:r>
+        <w:rPr>
+          <w:rFonts w:ascii="Times New Roman" w:hAnsi="Times New Roman" w:cs="Times New Roman"/>
+          <w:vertAlign w:val="subscript"/>
+        </w:rPr>
+        <w:t>day</w:t>
+      </w:r>
+      <w:r>
+        <w:rPr>
+          <w:rFonts w:ascii="Times New Roman" w:hAnsi="Times New Roman" w:cs="Times New Roman"/>
+        </w:rPr>
+        <w:t>_gross) and net C gain (C</w:t>
+      </w:r>
+      <w:r>
+        <w:rPr>
+          <w:rFonts w:ascii="Times New Roman" w:hAnsi="Times New Roman" w:cs="Times New Roman"/>
+          <w:vertAlign w:val="subscript"/>
+        </w:rPr>
+        <w:t>day</w:t>
+      </w:r>
+      <w:r>
+        <w:rPr>
+          <w:rFonts w:ascii="Times New Roman" w:hAnsi="Times New Roman" w:cs="Times New Roman"/>
+        </w:rPr>
+        <w:t>_net) from Court’s data: R</w:t>
+      </w:r>
+      <w:r>
+        <w:rPr>
+          <w:rFonts w:ascii="Times New Roman" w:hAnsi="Times New Roman" w:cs="Times New Roman"/>
+          <w:vertAlign w:val="subscript"/>
+        </w:rPr>
+        <w:t xml:space="preserve">d </w:t>
+      </w:r>
+      <w:r>
+        <w:rPr>
+          <w:rFonts w:ascii="Times New Roman" w:hAnsi="Times New Roman" w:cs="Times New Roman"/>
+        </w:rPr>
+        <w:t>= C</w:t>
+      </w:r>
+      <w:r>
+        <w:rPr>
+          <w:rFonts w:ascii="Times New Roman" w:hAnsi="Times New Roman" w:cs="Times New Roman"/>
+          <w:vertAlign w:val="subscript"/>
+        </w:rPr>
+        <w:t>total</w:t>
+      </w:r>
+      <w:r>
+        <w:rPr>
+          <w:rFonts w:ascii="Times New Roman" w:hAnsi="Times New Roman" w:cs="Times New Roman"/>
+        </w:rPr>
+        <w:t>_gross(GPP) – C</w:t>
+      </w:r>
+      <w:r>
+        <w:rPr>
+          <w:rFonts w:ascii="Times New Roman" w:hAnsi="Times New Roman" w:cs="Times New Roman"/>
+          <w:vertAlign w:val="subscript"/>
+        </w:rPr>
+        <w:t>total</w:t>
+      </w:r>
+      <w:r>
+        <w:rPr>
+          <w:rFonts w:ascii="Times New Roman" w:hAnsi="Times New Roman" w:cs="Times New Roman"/>
+        </w:rPr>
+        <w:t>_net(NPP)</w:t>
+      </w:r>
+    </w:p>
+    <w:p>
+      <w:pPr>
+        <w:spacing w:before="240" w:after="240" w:line="360" w:lineRule="auto"/>
+        <w:jc w:val="both"/>
+        <w:rPr>
+          <w:rFonts w:ascii="Times New Roman" w:hAnsi="Times New Roman" w:cs="Times New Roman"/>
+        </w:rPr>
+      </w:pPr>
+    </w:p>
+    <w:p>
+      <w:pPr>
+        <w:spacing w:before="240" w:after="240" w:line="360" w:lineRule="auto"/>
+        <w:jc w:val="both"/>
+        <w:rPr>
+          <w:rFonts w:ascii="Times New Roman" w:hAnsi="Times New Roman" w:cs="Times New Roman"/>
+        </w:rPr>
+      </w:pPr>
+      <w:r>
+        <w:rPr>
+          <w:rFonts w:ascii="Times New Roman" w:hAnsi="Times New Roman" w:cs="Times New Roman"/>
+        </w:rPr>
         <w:t>C</w:t>
       </w:r>
       <w:r>
         <w:rPr>
           <w:rFonts w:ascii="Times New Roman" w:hAnsi="Times New Roman" w:cs="Times New Roman"/>
-        </w:rPr>
-        <w:t>)</w:t>
-      </w:r>
-      <w:r>
-        <w:rPr>
-          <w:rFonts w:ascii="Times New Roman" w:hAnsi="Times New Roman" w:cs="Times New Roman"/>
-        </w:rPr>
-        <w:t xml:space="preserve"> = calculated based on leaf dark respiration and meteorological data (15 minutes temperature data)</w:t>
-      </w:r>
-      <w:r>
-        <w:rPr>
-          <w:rFonts w:ascii="Times New Roman" w:hAnsi="Times New Roman" w:cs="Times New Roman"/>
-        </w:rPr>
-        <w:t>: R</w:t>
-      </w:r>
-      <w:r>
-        <w:rPr>
-          <w:rFonts w:ascii="Times New Roman" w:hAnsi="Times New Roman" w:cs="Times New Roman"/>
           <w:vertAlign w:val="subscript"/>
         </w:rPr>
-        <w:t>d</w:t>
-      </w:r>
-      <w:r>
-        <w:rPr>
-          <w:rFonts w:ascii="Times New Roman" w:hAnsi="Times New Roman" w:cs="Times New Roman"/>
-        </w:rPr>
-        <w:t xml:space="preserve"> * (C</w:t>
+        <w:t>leaf</w:t>
+      </w:r>
+      <w:r>
+        <w:rPr>
+          <w:rFonts w:ascii="Times New Roman" w:hAnsi="Times New Roman" w:cs="Times New Roman"/>
+        </w:rPr>
+        <w:t>, C</w:t>
       </w:r>
       <w:r>
         <w:rPr>
           <w:rFonts w:ascii="Times New Roman" w:hAnsi="Times New Roman" w:cs="Times New Roman"/>
           <w:vertAlign w:val="subscript"/>
         </w:rPr>
+        <w:t>stem</w:t>
+      </w:r>
+      <w:r>
+        <w:rPr>
+          <w:rFonts w:ascii="Times New Roman" w:hAnsi="Times New Roman" w:cs="Times New Roman"/>
+        </w:rPr>
+        <w:t>, C</w:t>
+      </w:r>
+      <w:r>
+        <w:rPr>
+          <w:rFonts w:ascii="Times New Roman" w:hAnsi="Times New Roman" w:cs="Times New Roman"/>
+          <w:vertAlign w:val="subscript"/>
+        </w:rPr>
+        <w:t xml:space="preserve">root </w:t>
+      </w:r>
+      <w:r>
+        <w:rPr>
+          <w:rFonts w:ascii="Times New Roman" w:hAnsi="Times New Roman" w:cs="Times New Roman"/>
+        </w:rPr>
+        <w:t>= C pools of leaf, stem and root</w:t>
+      </w:r>
+    </w:p>
+    <w:p>
+      <w:pPr>
+        <w:spacing w:before="240" w:after="240" w:line="360" w:lineRule="auto"/>
+        <w:jc w:val="both"/>
+        <w:rPr>
+          <w:rFonts w:ascii="Times New Roman" w:hAnsi="Times New Roman" w:cs="Times New Roman"/>
+        </w:rPr>
+      </w:pPr>
+      <w:r>
+        <w:rPr>
+          <w:rFonts w:ascii="Times New Roman" w:hAnsi="Times New Roman" w:cs="Times New Roman"/>
+        </w:rPr>
+        <w:t>S</w:t>
+      </w:r>
+      <w:r>
+        <w:rPr>
+          <w:rFonts w:ascii="Times New Roman" w:hAnsi="Times New Roman" w:cs="Times New Roman"/>
+          <w:vertAlign w:val="subscript"/>
+        </w:rPr>
         <w:t>leaf</w:t>
       </w:r>
       <w:r>
         <w:rPr>
           <w:rFonts w:ascii="Times New Roman" w:hAnsi="Times New Roman" w:cs="Times New Roman"/>
         </w:rPr>
-        <w:t xml:space="preserve"> + C</w:t>
+        <w:t xml:space="preserve"> = leaf turnover</w:t>
+      </w:r>
+    </w:p>
+    <w:p>
+      <w:pPr>
+        <w:spacing w:before="240" w:after="240" w:line="360" w:lineRule="auto"/>
+        <w:jc w:val="both"/>
+        <w:rPr>
+          <w:rFonts w:ascii="Times New Roman" w:hAnsi="Times New Roman" w:cs="Times New Roman"/>
+        </w:rPr>
+      </w:pPr>
+      <w:r>
+        <w:rPr>
+          <w:rFonts w:ascii="Times New Roman" w:hAnsi="Times New Roman" w:cs="Times New Roman"/>
+        </w:rPr>
+        <w:t>k = C fraction going out from storage pool (utilization coefficient)</w:t>
+      </w:r>
+    </w:p>
+    <w:p>
+      <w:pPr>
+        <w:spacing w:before="240" w:after="240" w:line="360" w:lineRule="auto"/>
+        <w:jc w:val="both"/>
+        <w:rPr>
+          <w:rFonts w:ascii="Times New Roman" w:hAnsi="Times New Roman" w:cs="Times New Roman"/>
+        </w:rPr>
+      </w:pPr>
+      <w:r>
+        <w:rPr>
+          <w:rFonts w:ascii="Times New Roman" w:hAnsi="Times New Roman" w:cs="Times New Roman"/>
+        </w:rPr>
+        <w:t>a</w:t>
       </w:r>
       <w:r>
         <w:rPr>
           <w:rFonts w:ascii="Times New Roman" w:hAnsi="Times New Roman" w:cs="Times New Roman"/>
           <w:vertAlign w:val="subscript"/>
         </w:rPr>
-        <w:t>stem</w:t>
-      </w:r>
-      <w:r>
-        <w:rPr>
-          <w:rFonts w:ascii="Times New Roman" w:hAnsi="Times New Roman" w:cs="Times New Roman"/>
-        </w:rPr>
-        <w:t xml:space="preserve"> + C</w:t>
+        <w:t>f</w:t>
+      </w:r>
+      <w:r>
+        <w:rPr>
+          <w:rFonts w:ascii="Times New Roman" w:hAnsi="Times New Roman" w:cs="Times New Roman"/>
+        </w:rPr>
+        <w:t>, a</w:t>
       </w:r>
       <w:r>
         <w:rPr>
           <w:rFonts w:ascii="Times New Roman" w:hAnsi="Times New Roman" w:cs="Times New Roman"/>
           <w:vertAlign w:val="subscript"/>
         </w:rPr>
-        <w:t>root</w:t>
-      </w:r>
-      <w:r>
-        <w:rPr>
-          <w:rFonts w:ascii="Times New Roman" w:hAnsi="Times New Roman" w:cs="Times New Roman"/>
-        </w:rPr>
-        <w:t>)</w:t>
-      </w:r>
-    </w:p>
-    <w:p>
-      <w:pPr>
-        <w:spacing w:before="240" w:after="240" w:line="360" w:lineRule="auto"/>
-        <w:jc w:val="both"/>
-        <w:rPr>
-          <w:rFonts w:ascii="Times New Roman" w:hAnsi="Times New Roman" w:cs="Times New Roman"/>
-        </w:rPr>
-      </w:pPr>
-      <w:r>
-        <w:rPr>
-          <w:rFonts w:ascii="Times New Roman" w:hAnsi="Times New Roman" w:cs="Times New Roman"/>
-        </w:rPr>
-        <w:t xml:space="preserve">Not needed: </w:t>
-      </w:r>
-      <w:r>
-        <w:rPr>
-          <w:rFonts w:ascii="Times New Roman" w:hAnsi="Times New Roman" w:cs="Times New Roman"/>
-        </w:rPr>
-        <w:t>R</w:t>
+        <w:t>s</w:t>
+      </w:r>
+      <w:r>
+        <w:rPr>
+          <w:rFonts w:ascii="Times New Roman" w:hAnsi="Times New Roman" w:cs="Times New Roman"/>
+        </w:rPr>
+        <w:t>, a</w:t>
       </w:r>
       <w:r>
         <w:rPr>
           <w:rFonts w:ascii="Times New Roman" w:hAnsi="Times New Roman" w:cs="Times New Roman"/>
           <w:vertAlign w:val="subscript"/>
         </w:rPr>
-        <w:t xml:space="preserve">d </w:t>
-      </w:r>
-      <w:r>
-        <w:rPr>
-          <w:rFonts w:ascii="Times New Roman" w:hAnsi="Times New Roman" w:cs="Times New Roman"/>
-        </w:rPr>
-        <w:t>= Also calculated using modelled gross C gain (C</w:t>
+        <w:t>r</w:t>
+      </w:r>
+      <w:r>
+        <w:rPr>
+          <w:rFonts w:ascii="Times New Roman" w:hAnsi="Times New Roman" w:cs="Times New Roman"/>
+        </w:rPr>
+        <w:t xml:space="preserve"> = allocation fraction to foliage, stem and root (a</w:t>
       </w:r>
       <w:r>
         <w:rPr>
           <w:rFonts w:ascii="Times New Roman" w:hAnsi="Times New Roman" w:cs="Times New Roman"/>
           <w:vertAlign w:val="subscript"/>
         </w:rPr>
-        <w:t>day</w:t>
-      </w:r>
-      <w:r>
-        <w:rPr>
-          <w:rFonts w:ascii="Times New Roman" w:hAnsi="Times New Roman" w:cs="Times New Roman"/>
-        </w:rPr>
-        <w:t>_gross) and net C gain (C</w:t>
+        <w:t>r</w:t>
+      </w:r>
+      <w:r>
+        <w:rPr>
+          <w:rFonts w:ascii="Times New Roman" w:hAnsi="Times New Roman" w:cs="Times New Roman"/>
+        </w:rPr>
+        <w:t>[i] + a</w:t>
       </w:r>
       <w:r>
         <w:rPr>
           <w:rFonts w:ascii="Times New Roman" w:hAnsi="Times New Roman" w:cs="Times New Roman"/>
           <w:vertAlign w:val="subscript"/>
         </w:rPr>
-        <w:t>day</w:t>
-      </w:r>
-      <w:r>
-        <w:rPr>
-          <w:rFonts w:ascii="Times New Roman" w:hAnsi="Times New Roman" w:cs="Times New Roman"/>
-        </w:rPr>
-        <w:t>_net) from Court’s data: R</w:t>
+        <w:t>f</w:t>
+      </w:r>
+      <w:r>
+        <w:rPr>
+          <w:rFonts w:ascii="Times New Roman" w:hAnsi="Times New Roman" w:cs="Times New Roman"/>
+        </w:rPr>
+        <w:t>[i] + a</w:t>
       </w:r>
       <w:r>
         <w:rPr>
           <w:rFonts w:ascii="Times New Roman" w:hAnsi="Times New Roman" w:cs="Times New Roman"/>
           <w:vertAlign w:val="subscript"/>
         </w:rPr>
-        <w:t xml:space="preserve">d </w:t>
-      </w:r>
-      <w:r>
-        <w:rPr>
-          <w:rFonts w:ascii="Times New Roman" w:hAnsi="Times New Roman" w:cs="Times New Roman"/>
-        </w:rPr>
-        <w:t>= C</w:t>
+        <w:t>s</w:t>
+      </w:r>
+      <w:r>
+        <w:rPr>
+          <w:rFonts w:ascii="Times New Roman" w:hAnsi="Times New Roman" w:cs="Times New Roman"/>
+        </w:rPr>
+        <w:t>[i] = 1)</w:t>
+      </w:r>
+    </w:p>
+    <w:p>
+      <w:pPr>
+        <w:spacing w:before="240" w:after="240" w:line="360" w:lineRule="auto"/>
+        <w:jc w:val="both"/>
+        <w:rPr>
+          <w:rFonts w:ascii="Times New Roman" w:hAnsi="Times New Roman" w:cs="Times New Roman"/>
+        </w:rPr>
+      </w:pPr>
+      <w:r>
+        <w:rPr>
+          <w:rFonts w:ascii="Times New Roman" w:hAnsi="Times New Roman" w:cs="Times New Roman"/>
+        </w:rPr>
+        <w:t>s</w:t>
       </w:r>
       <w:r>
         <w:rPr>
           <w:rFonts w:ascii="Times New Roman" w:hAnsi="Times New Roman" w:cs="Times New Roman"/>
           <w:vertAlign w:val="subscript"/>
         </w:rPr>
-        <w:t>total</w:t>
-      </w:r>
-      <w:r>
-        <w:rPr>
-          <w:rFonts w:ascii="Times New Roman" w:hAnsi="Times New Roman" w:cs="Times New Roman"/>
-        </w:rPr>
-        <w:t>_gross(GPP) – C</w:t>
-      </w:r>
-      <w:r>
-        <w:rPr>
-          <w:rFonts w:ascii="Times New Roman" w:hAnsi="Times New Roman" w:cs="Times New Roman"/>
-          <w:vertAlign w:val="subscript"/>
-        </w:rPr>
-        <w:t>total</w:t>
-      </w:r>
-      <w:r>
-        <w:rPr>
-          <w:rFonts w:ascii="Times New Roman" w:hAnsi="Times New Roman" w:cs="Times New Roman"/>
-        </w:rPr>
-        <w:t>_net(NPP)</w:t>
-      </w:r>
-    </w:p>
-    <w:p>
-      <w:pPr>
-        <w:spacing w:before="240" w:after="240" w:line="360" w:lineRule="auto"/>
-        <w:jc w:val="both"/>
-        <w:rPr>
-          <w:rFonts w:ascii="Times New Roman" w:hAnsi="Times New Roman" w:cs="Times New Roman"/>
-        </w:rPr>
-      </w:pPr>
-    </w:p>
-    <w:p>
-      <w:pPr>
-        <w:spacing w:before="240" w:after="240" w:line="360" w:lineRule="auto"/>
-        <w:jc w:val="both"/>
-        <w:rPr>
-          <w:rFonts w:ascii="Times New Roman" w:hAnsi="Times New Roman" w:cs="Times New Roman"/>
-        </w:rPr>
-      </w:pPr>
-      <w:r>
-        <w:rPr>
-          <w:rFonts w:ascii="Times New Roman" w:hAnsi="Times New Roman" w:cs="Times New Roman"/>
-        </w:rPr>
-        <w:t>C</w:t>
-      </w:r>
-      <w:r>
-        <w:rPr>
-          <w:rFonts w:ascii="Times New Roman" w:hAnsi="Times New Roman" w:cs="Times New Roman"/>
-          <w:vertAlign w:val="subscript"/>
-        </w:rPr>
-        <w:t>leaf</w:t>
-      </w:r>
-      <w:r>
-        <w:rPr>
-          <w:rFonts w:ascii="Times New Roman" w:hAnsi="Times New Roman" w:cs="Times New Roman"/>
-        </w:rPr>
-        <w:t>, C</w:t>
-      </w:r>
-      <w:r>
-        <w:rPr>
-          <w:rFonts w:ascii="Times New Roman" w:hAnsi="Times New Roman" w:cs="Times New Roman"/>
-          <w:vertAlign w:val="subscript"/>
-        </w:rPr>
-        <w:t>stem</w:t>
-      </w:r>
-      <w:r>
-        <w:rPr>
-          <w:rFonts w:ascii="Times New Roman" w:hAnsi="Times New Roman" w:cs="Times New Roman"/>
-        </w:rPr>
-        <w:t>, C</w:t>
-      </w:r>
-      <w:r>
-        <w:rPr>
-          <w:rFonts w:ascii="Times New Roman" w:hAnsi="Times New Roman" w:cs="Times New Roman"/>
-          <w:vertAlign w:val="subscript"/>
-        </w:rPr>
-        <w:t xml:space="preserve">root </w:t>
-      </w:r>
-      <w:r>
-        <w:rPr>
-          <w:rFonts w:ascii="Times New Roman" w:hAnsi="Times New Roman" w:cs="Times New Roman"/>
-        </w:rPr>
-        <w:t xml:space="preserve">= </w:t>
-      </w:r>
-      <w:r>
-        <w:rPr>
-          <w:rFonts w:ascii="Times New Roman" w:hAnsi="Times New Roman" w:cs="Times New Roman"/>
-        </w:rPr>
-        <w:t>C pools of leaf, stem and root</w:t>
-      </w:r>
-    </w:p>
-    <w:p>
-      <w:pPr>
-        <w:spacing w:before="240" w:after="240" w:line="360" w:lineRule="auto"/>
-        <w:jc w:val="both"/>
-        <w:rPr>
-          <w:rFonts w:ascii="Times New Roman" w:hAnsi="Times New Roman" w:cs="Times New Roman"/>
-        </w:rPr>
-      </w:pPr>
-      <w:r>
-        <w:rPr>
-          <w:rFonts w:ascii="Times New Roman" w:hAnsi="Times New Roman" w:cs="Times New Roman"/>
-        </w:rPr>
-        <w:t>S</w:t>
-      </w:r>
-      <w:r>
-        <w:rPr>
-          <w:rFonts w:ascii="Times New Roman" w:hAnsi="Times New Roman" w:cs="Times New Roman"/>
-          <w:vertAlign w:val="subscript"/>
-        </w:rPr>
-        <w:t>leaf</w:t>
-      </w:r>
-      <w:r>
-        <w:rPr>
-          <w:rFonts w:ascii="Times New Roman" w:hAnsi="Times New Roman" w:cs="Times New Roman"/>
-        </w:rPr>
-        <w:t xml:space="preserve"> = leaf turnover</w:t>
-      </w:r>
-    </w:p>
-    <w:p>
-      <w:pPr>
-        <w:spacing w:before="240" w:after="240" w:line="360" w:lineRule="auto"/>
-        <w:jc w:val="both"/>
-        <w:rPr>
-          <w:rFonts w:ascii="Times New Roman" w:hAnsi="Times New Roman" w:cs="Times New Roman"/>
-        </w:rPr>
-      </w:pPr>
-      <w:r>
-        <w:rPr>
-          <w:rFonts w:ascii="Times New Roman" w:hAnsi="Times New Roman" w:cs="Times New Roman"/>
-        </w:rPr>
-        <w:t xml:space="preserve">k = </w:t>
-      </w:r>
-      <w:r>
-        <w:rPr>
-          <w:rFonts w:ascii="Times New Roman" w:hAnsi="Times New Roman" w:cs="Times New Roman"/>
-        </w:rPr>
-        <w:t>C fraction going out from storage pool</w:t>
-      </w:r>
-      <w:r>
-        <w:rPr>
-          <w:rFonts w:ascii="Times New Roman" w:hAnsi="Times New Roman" w:cs="Times New Roman"/>
-        </w:rPr>
-        <w:t xml:space="preserve"> </w:t>
-      </w:r>
-      <w:r>
-        <w:rPr>
-          <w:rFonts w:ascii="Times New Roman" w:hAnsi="Times New Roman" w:cs="Times New Roman"/>
-        </w:rPr>
-        <w:t>(utilization coefficient)</w:t>
-      </w:r>
-    </w:p>
-    <w:p>
-      <w:pPr>
-        <w:spacing w:before="240" w:after="240" w:line="360" w:lineRule="auto"/>
-        <w:jc w:val="both"/>
-        <w:rPr>
-          <w:rFonts w:ascii="Times New Roman" w:hAnsi="Times New Roman" w:cs="Times New Roman"/>
-        </w:rPr>
-      </w:pPr>
-      <w:r>
-        <w:rPr>
-          <w:rFonts w:ascii="Times New Roman" w:hAnsi="Times New Roman" w:cs="Times New Roman"/>
-        </w:rPr>
-        <w:t>a</w:t>
-      </w:r>
-      <w:r>
-        <w:rPr>
-          <w:rFonts w:ascii="Times New Roman" w:hAnsi="Times New Roman" w:cs="Times New Roman"/>
-          <w:vertAlign w:val="subscript"/>
-        </w:rPr>
         <w:t>f</w:t>
       </w:r>
       <w:r>
         <w:rPr>
           <w:rFonts w:ascii="Times New Roman" w:hAnsi="Times New Roman" w:cs="Times New Roman"/>
         </w:rPr>
-        <w:t>, a</w:t>
-      </w:r>
-      <w:r>
-        <w:rPr>
-          <w:rFonts w:ascii="Times New Roman" w:hAnsi="Times New Roman" w:cs="Times New Roman"/>
-          <w:vertAlign w:val="subscript"/>
-        </w:rPr>
-        <w:t>s</w:t>
-      </w:r>
-      <w:r>
-        <w:rPr>
-          <w:rFonts w:ascii="Times New Roman" w:hAnsi="Times New Roman" w:cs="Times New Roman"/>
-        </w:rPr>
-        <w:t>, a</w:t>
-      </w:r>
-      <w:r>
-        <w:rPr>
-          <w:rFonts w:ascii="Times New Roman" w:hAnsi="Times New Roman" w:cs="Times New Roman"/>
-          <w:vertAlign w:val="subscript"/>
-        </w:rPr>
-        <w:t>r</w:t>
-      </w:r>
-      <w:r>
-        <w:rPr>
-          <w:rFonts w:ascii="Times New Roman" w:hAnsi="Times New Roman" w:cs="Times New Roman"/>
-        </w:rPr>
-        <w:t xml:space="preserve"> = </w:t>
-      </w:r>
-      <w:r>
-        <w:rPr>
-          <w:rFonts w:ascii="Times New Roman" w:hAnsi="Times New Roman" w:cs="Times New Roman"/>
-        </w:rPr>
-        <w:t>a</w:t>
-      </w:r>
-      <w:r>
-        <w:rPr>
-          <w:rFonts w:ascii="Times New Roman" w:hAnsi="Times New Roman" w:cs="Times New Roman"/>
-        </w:rPr>
-        <w:t xml:space="preserve">llocation fraction to </w:t>
-      </w:r>
-      <w:r>
-        <w:rPr>
-          <w:rFonts w:ascii="Times New Roman" w:hAnsi="Times New Roman" w:cs="Times New Roman"/>
-        </w:rPr>
-        <w:t>foliage, stem and root (a</w:t>
-      </w:r>
-      <w:r>
-        <w:rPr>
-          <w:rFonts w:ascii="Times New Roman" w:hAnsi="Times New Roman" w:cs="Times New Roman"/>
-          <w:vertAlign w:val="subscript"/>
-        </w:rPr>
-        <w:t>r</w:t>
-      </w:r>
-      <w:r>
-        <w:rPr>
-          <w:rFonts w:ascii="Times New Roman" w:hAnsi="Times New Roman" w:cs="Times New Roman"/>
-        </w:rPr>
-        <w:t xml:space="preserve">[i] </w:t>
-      </w:r>
-      <w:r>
-        <w:rPr>
-          <w:rFonts w:ascii="Times New Roman" w:hAnsi="Times New Roman" w:cs="Times New Roman"/>
-        </w:rPr>
-        <w:t>+</w:t>
-      </w:r>
-      <w:r>
-        <w:rPr>
-          <w:rFonts w:ascii="Times New Roman" w:hAnsi="Times New Roman" w:cs="Times New Roman"/>
-        </w:rPr>
-        <w:t xml:space="preserve"> a</w:t>
-      </w:r>
-      <w:r>
-        <w:rPr>
-          <w:rFonts w:ascii="Times New Roman" w:hAnsi="Times New Roman" w:cs="Times New Roman"/>
-          <w:vertAlign w:val="subscript"/>
-        </w:rPr>
-        <w:t>f</w:t>
-      </w:r>
-      <w:r>
-        <w:rPr>
-          <w:rFonts w:ascii="Times New Roman" w:hAnsi="Times New Roman" w:cs="Times New Roman"/>
-        </w:rPr>
-        <w:t xml:space="preserve">[i] </w:t>
-      </w:r>
-      <w:r>
-        <w:rPr>
-          <w:rFonts w:ascii="Times New Roman" w:hAnsi="Times New Roman" w:cs="Times New Roman"/>
-        </w:rPr>
-        <w:t>+</w:t>
-      </w:r>
-      <w:r>
-        <w:rPr>
-          <w:rFonts w:ascii="Times New Roman" w:hAnsi="Times New Roman" w:cs="Times New Roman"/>
-        </w:rPr>
-        <w:t xml:space="preserve"> a</w:t>
-      </w:r>
-      <w:r>
-        <w:rPr>
-          <w:rFonts w:ascii="Times New Roman" w:hAnsi="Times New Roman" w:cs="Times New Roman"/>
-          <w:vertAlign w:val="subscript"/>
-        </w:rPr>
-        <w:t>s</w:t>
-      </w:r>
-      <w:r>
-        <w:rPr>
-          <w:rFonts w:ascii="Times New Roman" w:hAnsi="Times New Roman" w:cs="Times New Roman"/>
-        </w:rPr>
-        <w:t>[i]</w:t>
-      </w:r>
-      <w:r>
-        <w:rPr>
-          <w:rFonts w:ascii="Times New Roman" w:hAnsi="Times New Roman" w:cs="Times New Roman"/>
-        </w:rPr>
-        <w:t xml:space="preserve"> = 1</w:t>
-      </w:r>
-      <w:r>
-        <w:rPr>
-          <w:rFonts w:ascii="Times New Roman" w:hAnsi="Times New Roman" w:cs="Times New Roman"/>
-        </w:rPr>
-        <w:t>)</w:t>
-      </w:r>
-    </w:p>
-    <w:p>
-      <w:pPr>
-        <w:spacing w:before="240" w:after="240" w:line="360" w:lineRule="auto"/>
-        <w:jc w:val="both"/>
-        <w:rPr>
-          <w:rFonts w:ascii="Times New Roman" w:hAnsi="Times New Roman" w:cs="Times New Roman"/>
-        </w:rPr>
-      </w:pPr>
-      <w:r>
-        <w:rPr>
-          <w:rFonts w:ascii="Times New Roman" w:hAnsi="Times New Roman" w:cs="Times New Roman"/>
-        </w:rPr>
-        <w:t>s</w:t>
-      </w:r>
-      <w:r>
-        <w:rPr>
-          <w:rFonts w:ascii="Times New Roman" w:hAnsi="Times New Roman" w:cs="Times New Roman"/>
-          <w:vertAlign w:val="subscript"/>
-        </w:rPr>
-        <w:t>f</w:t>
-      </w:r>
-      <w:r>
-        <w:rPr>
-          <w:rFonts w:ascii="Times New Roman" w:hAnsi="Times New Roman" w:cs="Times New Roman"/>
-        </w:rPr>
         <w:t xml:space="preserve"> = leaf turnover fraction</w:t>
       </w:r>
-    </w:p>
-    <w:p>
-      <w:pPr>
-        <w:spacing w:before="240" w:after="240" w:line="360" w:lineRule="auto"/>
-        <w:jc w:val="both"/>
-        <w:rPr>
-          <w:rFonts w:ascii="Times New Roman" w:hAnsi="Times New Roman" w:cs="Times New Roman"/>
-        </w:rPr>
-      </w:pPr>
-    </w:p>
-    <w:p>
-      <w:pPr>
-        <w:spacing w:before="240" w:after="240" w:line="360" w:lineRule="auto"/>
-        <w:jc w:val="both"/>
-        <w:rPr>
-          <w:rFonts w:ascii="Times New Roman" w:hAnsi="Times New Roman" w:cs="Times New Roman"/>
-        </w:rPr>
-      </w:pPr>
-    </w:p>
-    <w:p>
-      <w:pPr>
-        <w:spacing w:before="240" w:after="240" w:line="360" w:lineRule="auto"/>
-        <w:jc w:val="both"/>
-        <w:rPr>
-          <w:rFonts w:ascii="Times New Roman" w:hAnsi="Times New Roman" w:cs="Times New Roman"/>
-        </w:rPr>
-      </w:pPr>
       <w:r>
         <w:rPr>
           <w:rFonts w:ascii="Times New Roman" w:hAnsi="Times New Roman" w:cs="Times New Roman"/>
@@ -2680,35 +2151,9 @@
     </w:p>
     <w:p>
       <w:pPr>
-        <w:spacing w:before="240" w:after="240" w:line="360" w:lineRule="auto"/>
-        <w:jc w:val="both"/>
-        <w:rPr>
-          <w:rFonts w:ascii="Times New Roman" w:hAnsi="Times New Roman" w:cs="Times New Roman"/>
-        </w:rPr>
-      </w:pPr>
-      <w:r>
-        <w:rPr>
-          <w:rFonts w:ascii="Times New Roman" w:hAnsi="Times New Roman" w:cs="Times New Roman"/>
-        </w:rPr>
-        <w:t>Model Structure:</w:t>
-      </w:r>
-    </w:p>
-    <w:p>
-      <w:pPr>
-        <w:spacing w:before="240" w:after="240" w:line="360" w:lineRule="auto"/>
-        <w:jc w:val="both"/>
-        <w:rPr>
-          <w:rFonts w:ascii="Times New Roman" w:hAnsi="Times New Roman" w:cs="Times New Roman"/>
-        </w:rPr>
-      </w:pPr>
-    </w:p>
-    <w:p>
-      <w:pPr>
-        <w:spacing w:before="240" w:after="240" w:line="360" w:lineRule="auto"/>
-        <w:jc w:val="both"/>
-        <w:rPr>
-          <w:rFonts w:ascii="Times New Roman" w:hAnsi="Times New Roman" w:cs="Times New Roman"/>
-        </w:rPr>
+        <w:keepNext/>
+        <w:spacing w:before="240" w:after="240" w:line="360" w:lineRule="auto"/>
+        <w:jc w:val="both"/>
       </w:pPr>
       <w:r>
         <w:rPr>
@@ -2719,7 +2164,7 @@
         <mc:AlternateContent>
           <mc:Choice Requires="wpg">
             <w:drawing>
-              <wp:anchor distT="0" distB="0" distL="114300" distR="114300" simplePos="0" relativeHeight="251794432" behindDoc="0" locked="0" layoutInCell="1" allowOverlap="1" wp14:anchorId="0796C02C" wp14:editId="23EA353A">
+              <wp:anchor distT="0" distB="0" distL="114300" distR="114300" simplePos="0" relativeHeight="251659264" behindDoc="0" locked="0" layoutInCell="1" allowOverlap="1" wp14:anchorId="50AD0318" wp14:editId="185C84C4">
                 <wp:simplePos x="0" y="0"/>
                 <wp:positionH relativeFrom="column">
                   <wp:posOffset>69850</wp:posOffset>
@@ -3435,7 +2880,7 @@
           </mc:Choice>
           <mc:Fallback>
             <w:pict>
-              <v:group id="Group 17" o:spid="_x0000_s1026" style="position:absolute;left:0;text-align:left;margin-left:5.5pt;margin-top:235.85pt;width:378.25pt;height:119.25pt;z-index:251794432" coordsize="4803775,1514475" o:gfxdata="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">
+              <v:group id="Group 17" o:spid="_x0000_s1026" style="position:absolute;left:0;text-align:left;margin-left:5.5pt;margin-top:235.85pt;width:378.25pt;height:119.25pt;z-index:251659264" coordsize="4803775,1514475" o:gfxdata="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">
                 <v:shapetype id="_x0000_t202" coordsize="21600,21600" o:spt="202" path="m0,0l0,21600,21600,21600,21600,0xe">
                   <v:stroke joinstyle="miter"/>
                   <v:path gradientshapeok="t" o:connecttype="rect"/>
@@ -3782,6 +3227,7 @@
         </w:rPr>
         <w:t xml:space="preserve"> </w:t>
       </w:r>
+      <w:bookmarkStart w:id="0" w:name="_GoBack"/>
       <w:r>
         <w:rPr>
           <w:rFonts w:ascii="Times New Roman" w:hAnsi="Times New Roman" w:cs="Times New Roman"/>
@@ -3791,7 +3237,7 @@
         <mc:AlternateContent>
           <mc:Choice Requires="wpg">
             <w:drawing>
-              <wp:inline distT="0" distB="0" distL="0" distR="0" wp14:anchorId="5D25C093" wp14:editId="3FDA1D68">
+              <wp:inline distT="0" distB="0" distL="0" distR="0" wp14:anchorId="305E0CE6" wp14:editId="706E1BC1">
                 <wp:extent cx="5060852" cy="4280475"/>
                 <wp:effectExtent l="0" t="0" r="19685" b="114300"/>
                 <wp:docPr id="1" name="Group 1"/>
@@ -5308,7 +4754,7 @@
                                   <w:lang w:val="en-US"/>
                                 </w:rPr>
                                 <w:drawing>
-                                  <wp:inline distT="0" distB="0" distL="0" distR="0" wp14:anchorId="1D7C112F" wp14:editId="59720D84">
+                                  <wp:inline distT="0" distB="0" distL="0" distR="0" wp14:anchorId="35B6790C" wp14:editId="344E8F96">
                                     <wp:extent cx="160020" cy="31671"/>
                                     <wp:effectExtent l="0" t="0" r="0" b="0"/>
                                     <wp:docPr id="5" name="Picture 1"/>
@@ -5375,6 +4821,10 @@
           <mc:Fallback>
             <w:pict>
               <v:group id="Group 1" o:spid="_x0000_s1039" style="width:398.5pt;height:337.05pt;mso-position-horizontal-relative:char;mso-position-vertical-relative:line" coordorigin="-31652" coordsize="5060852,4280475" o:gfxdata="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">
+                <v:shapetype id="_x0000_t202" coordsize="21600,21600" o:spt="202" path="m0,0l0,21600,21600,21600,21600,0xe">
+                  <v:stroke joinstyle="miter"/>
+                  <v:path gradientshapeok="t" o:connecttype="rect"/>
+                </v:shapetype>
                 <v:shape id="Text Box 30" o:spid="_x0000_s1040" type="#_x0000_t202" style="position:absolute;left:1998980;width:1485900;height:228600;visibility:visible;mso-wrap-style:square;v-text-anchor:top" o:gfxdata="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" filled="f" strokecolor="black [3213]">
                   <v:textbox>
                     <w:txbxContent>
@@ -6115,7 +5565,7 @@
                             <w:lang w:val="en-US"/>
                           </w:rPr>
                           <w:drawing>
-                            <wp:inline distT="0" distB="0" distL="0" distR="0" wp14:anchorId="1D7C112F" wp14:editId="59720D84">
+                            <wp:inline distT="0" distB="0" distL="0" distR="0" wp14:anchorId="35B6790C" wp14:editId="344E8F96">
                               <wp:extent cx="160020" cy="31671"/>
                               <wp:effectExtent l="0" t="0" r="0" b="0"/>
                               <wp:docPr id="5" name="Picture 1"/>
@@ -6173,24 +5623,106 @@
           </mc:Fallback>
         </mc:AlternateContent>
       </w:r>
-    </w:p>
-    <w:p>
-      <w:pPr>
-        <w:spacing w:before="240" w:after="240" w:line="360" w:lineRule="auto"/>
-        <w:jc w:val="both"/>
-        <w:rPr>
-          <w:rFonts w:ascii="Times New Roman" w:hAnsi="Times New Roman" w:cs="Times New Roman"/>
-        </w:rPr>
-      </w:pPr>
-    </w:p>
-    <w:p>
-      <w:pPr>
-        <w:spacing w:before="240" w:after="240" w:line="360" w:lineRule="auto"/>
-        <w:jc w:val="both"/>
-        <w:rPr>
-          <w:rFonts w:ascii="Times New Roman" w:hAnsi="Times New Roman" w:cs="Times New Roman"/>
-        </w:rPr>
-      </w:pPr>
+      <w:bookmarkEnd w:id="0"/>
+    </w:p>
+    <w:p>
+      <w:pPr>
+        <w:pStyle w:val="Caption"/>
+        <w:jc w:val="both"/>
+        <w:rPr>
+          <w:rFonts w:ascii="Times New Roman" w:hAnsi="Times New Roman" w:cs="Times New Roman"/>
+          <w:b w:val="0"/>
+          <w:color w:val="auto"/>
+          <w:sz w:val="24"/>
+          <w:szCs w:val="24"/>
+        </w:rPr>
+      </w:pPr>
+      <w:bookmarkStart w:id="1" w:name="_Ref346806732"/>
+    </w:p>
+    <w:p>
+      <w:pPr>
+        <w:pStyle w:val="Caption"/>
+        <w:jc w:val="both"/>
+        <w:rPr>
+          <w:rFonts w:ascii="Times New Roman" w:hAnsi="Times New Roman" w:cs="Times New Roman"/>
+          <w:b w:val="0"/>
+          <w:color w:val="auto"/>
+          <w:sz w:val="24"/>
+          <w:szCs w:val="24"/>
+        </w:rPr>
+      </w:pPr>
+      <w:r>
+        <w:rPr>
+          <w:rFonts w:ascii="Times New Roman" w:hAnsi="Times New Roman" w:cs="Times New Roman"/>
+          <w:b w:val="0"/>
+          <w:color w:val="auto"/>
+          <w:sz w:val="24"/>
+          <w:szCs w:val="24"/>
+        </w:rPr>
+        <w:t xml:space="preserve">Figure </w:t>
+      </w:r>
+      <w:r>
+        <w:rPr>
+          <w:rFonts w:ascii="Times New Roman" w:hAnsi="Times New Roman" w:cs="Times New Roman"/>
+          <w:b w:val="0"/>
+          <w:color w:val="auto"/>
+          <w:sz w:val="24"/>
+          <w:szCs w:val="24"/>
+        </w:rPr>
+        <w:fldChar w:fldCharType="begin"/>
+      </w:r>
+      <w:r>
+        <w:rPr>
+          <w:rFonts w:ascii="Times New Roman" w:hAnsi="Times New Roman" w:cs="Times New Roman"/>
+          <w:b w:val="0"/>
+          <w:color w:val="auto"/>
+          <w:sz w:val="24"/>
+          <w:szCs w:val="24"/>
+        </w:rPr>
+        <w:instrText xml:space="preserve"> SEQ Figure \* ARABIC </w:instrText>
+      </w:r>
+      <w:r>
+        <w:rPr>
+          <w:rFonts w:ascii="Times New Roman" w:hAnsi="Times New Roman" w:cs="Times New Roman"/>
+          <w:b w:val="0"/>
+          <w:color w:val="auto"/>
+          <w:sz w:val="24"/>
+          <w:szCs w:val="24"/>
+        </w:rPr>
+        <w:fldChar w:fldCharType="separate"/>
+      </w:r>
+      <w:r>
+        <w:rPr>
+          <w:rFonts w:ascii="Times New Roman" w:hAnsi="Times New Roman" w:cs="Times New Roman"/>
+          <w:b w:val="0"/>
+          <w:noProof/>
+          <w:color w:val="auto"/>
+          <w:sz w:val="24"/>
+          <w:szCs w:val="24"/>
+        </w:rPr>
+        <w:t>1</w:t>
+      </w:r>
+      <w:r>
+        <w:rPr>
+          <w:rFonts w:ascii="Times New Roman" w:hAnsi="Times New Roman" w:cs="Times New Roman"/>
+          <w:b w:val="0"/>
+          <w:color w:val="auto"/>
+          <w:sz w:val="24"/>
+          <w:szCs w:val="24"/>
+        </w:rPr>
+        <w:fldChar w:fldCharType="end"/>
+      </w:r>
+      <w:bookmarkEnd w:id="1"/>
+      <w:r>
+        <w:rPr>
+          <w:rFonts w:ascii="Times New Roman" w:hAnsi="Times New Roman" w:cs="Times New Roman"/>
+          <w:b w:val="0"/>
+          <w:color w:val="auto"/>
+          <w:sz w:val="24"/>
+          <w:szCs w:val="24"/>
+        </w:rPr>
+        <w:t xml:space="preserve">: C dynamic box model, showing pools in boxes and fluxes in arrows. </w:t>
+      </w:r>
     </w:p>
     <w:p>
       <w:pPr>
@@ -6203,30 +5735,6 @@
           <w:rFonts w:ascii="Times New Roman" w:hAnsi="Times New Roman" w:cs="Times New Roman"/>
         </w:rPr>
       </w:pPr>
-    </w:p>
-    <w:p>
-      <w:pPr>
-        <w:tabs>
-          <w:tab w:val="left" w:pos="5474"/>
-        </w:tabs>
-        <w:spacing w:before="240" w:after="240" w:line="360" w:lineRule="auto"/>
-        <w:jc w:val="both"/>
-        <w:rPr>
-          <w:rFonts w:ascii="Times New Roman" w:hAnsi="Times New Roman" w:cs="Times New Roman"/>
-        </w:rPr>
-      </w:pPr>
-    </w:p>
-    <w:p>
-      <w:pPr>
-        <w:tabs>
-          <w:tab w:val="left" w:pos="5474"/>
-        </w:tabs>
-        <w:spacing w:before="240" w:after="240" w:line="360" w:lineRule="auto"/>
-        <w:jc w:val="both"/>
-        <w:rPr>
-          <w:rFonts w:ascii="Times New Roman" w:hAnsi="Times New Roman" w:cs="Times New Roman"/>
-        </w:rPr>
-      </w:pPr>
       <w:r>
         <w:rPr>
           <w:rFonts w:ascii="Times New Roman" w:hAnsi="Times New Roman" w:cs="Times New Roman"/>
@@ -6464,27 +5972,13 @@
         <w:jc w:val="both"/>
         <w:rPr>
           <w:rFonts w:ascii="Times New Roman" w:hAnsi="Times New Roman" w:cs="Times New Roman"/>
-          <w:b/>
-          <w:u w:val="single"/>
-        </w:rPr>
-      </w:pPr>
-    </w:p>
-    <w:p>
-      <w:pPr>
-        <w:spacing w:before="240" w:after="240" w:line="360" w:lineRule="auto"/>
-        <w:jc w:val="both"/>
-        <w:rPr>
-          <w:rFonts w:ascii="Times New Roman" w:hAnsi="Times New Roman" w:cs="Times New Roman"/>
-          <w:b/>
-          <w:u w:val="single"/>
-        </w:rPr>
-      </w:pPr>
-    </w:p>
-    <w:p>
-      <w:pPr>
-        <w:pStyle w:val="Heading1"/>
-        <w:spacing w:before="240" w:after="240" w:line="360" w:lineRule="auto"/>
-        <w:jc w:val="both"/>
+          <w:lang w:val="en-US"/>
+        </w:rPr>
+      </w:pPr>
+    </w:p>
+    <w:p>
+      <w:pPr>
+        <w:pStyle w:val="Heading2"/>
         <w:rPr>
           <w:rFonts w:ascii="Times New Roman" w:hAnsi="Times New Roman" w:cs="Times New Roman"/>
           <w:color w:val="auto"/>
@@ -6499,21 +5993,17 @@
           <w:sz w:val="24"/>
           <w:szCs w:val="24"/>
         </w:rPr>
-        <w:t>Results</w:t>
-      </w:r>
-    </w:p>
-    <w:p>
-      <w:pPr>
-        <w:pStyle w:val="Heading2"/>
-        <w:spacing w:before="240" w:after="240" w:line="360" w:lineRule="auto"/>
-        <w:jc w:val="both"/>
+        <w:t xml:space="preserve">Data Assimilation </w:t>
+      </w:r>
+      <w:r>
         <w:rPr>
           <w:rFonts w:ascii="Times New Roman" w:hAnsi="Times New Roman" w:cs="Times New Roman"/>
           <w:color w:val="auto"/>
           <w:sz w:val="24"/>
           <w:szCs w:val="24"/>
         </w:rPr>
-      </w:pPr>
+        <w:t xml:space="preserve">(DA) </w:t>
+      </w:r>
       <w:r>
         <w:rPr>
           <w:rFonts w:ascii="Times New Roman" w:hAnsi="Times New Roman" w:cs="Times New Roman"/>
@@ -6521,8 +6011,1012 @@
           <w:sz w:val="24"/>
           <w:szCs w:val="24"/>
         </w:rPr>
-        <w:t>Synthetic experiments</w:t>
-      </w:r>
+        <w:t>framework</w:t>
+      </w:r>
+    </w:p>
+    <w:p>
+      <w:pPr>
+        <w:pStyle w:val="Default"/>
+        <w:spacing w:before="240" w:after="240" w:line="360" w:lineRule="auto"/>
+        <w:jc w:val="both"/>
+      </w:pPr>
+      <w:r>
+        <w:t>This study requires a range of quantitative techniques, including data assimilation and data synthesis. Here we use data assimilation technique, applied to existing experimental data, to infer the amount and timing of carbon fluxes in and out of storage to develop a new predictive understanding of the relationship between photosynthesis, growth and storage. We synthesise experimental data on temporal patterns of growth vs. storage over various belowground sink limitations.</w:t>
+      </w:r>
+      <w:r>
+        <w:t xml:space="preserve"> </w:t>
+      </w:r>
+      <w:r>
+        <w:t xml:space="preserve">A significant advantage of the DA framework is that it quantifies uncertainty around carbon fluxes in addition to giving best estimates (Williams et al. 2005). We thus </w:t>
+      </w:r>
+      <w:r>
+        <w:t>are</w:t>
+      </w:r>
+      <w:r>
+        <w:t xml:space="preserve"> able to state the level of confidence that we have in the calculated carbon storage fluxes, and to estimate the likelihood of alternative hypotheses explaining these fluxes. It is also straightforward to adjust the relatively simple model to evaluate alternative model structures related to labile (non-structural) carbon.</w:t>
+      </w:r>
+    </w:p>
+    <w:p>
+      <w:pPr>
+        <w:spacing w:before="240" w:after="240" w:line="360" w:lineRule="auto"/>
+        <w:jc w:val="both"/>
+        <w:rPr>
+          <w:rFonts w:ascii="Times New Roman" w:hAnsi="Times New Roman" w:cs="Times New Roman"/>
+        </w:rPr>
+      </w:pPr>
+    </w:p>
+    <w:p>
+      <w:pPr>
+        <w:spacing w:before="240" w:after="240" w:line="360" w:lineRule="auto"/>
+        <w:jc w:val="both"/>
+        <w:rPr>
+          <w:rFonts w:ascii="Times New Roman" w:hAnsi="Times New Roman" w:cs="Times New Roman"/>
+        </w:rPr>
+      </w:pPr>
+    </w:p>
+    <w:p>
+      <w:pPr>
+        <w:pStyle w:val="Heading2"/>
+        <w:spacing w:before="240" w:after="240" w:line="360" w:lineRule="auto"/>
+        <w:jc w:val="both"/>
+        <w:rPr>
+          <w:rFonts w:ascii="Times New Roman" w:hAnsi="Times New Roman" w:cs="Times New Roman"/>
+          <w:color w:val="auto"/>
+          <w:sz w:val="24"/>
+          <w:szCs w:val="24"/>
+        </w:rPr>
+      </w:pPr>
+      <w:r>
+        <w:rPr>
+          <w:rFonts w:ascii="Times New Roman" w:hAnsi="Times New Roman" w:cs="Times New Roman"/>
+          <w:color w:val="auto"/>
+          <w:sz w:val="24"/>
+          <w:szCs w:val="24"/>
+        </w:rPr>
+        <w:t xml:space="preserve">The </w:t>
+      </w:r>
+      <w:r>
+        <w:rPr>
+          <w:rFonts w:ascii="Times New Roman" w:hAnsi="Times New Roman" w:cs="Times New Roman"/>
+          <w:color w:val="auto"/>
+          <w:sz w:val="24"/>
+          <w:szCs w:val="24"/>
+        </w:rPr>
+        <w:t xml:space="preserve">experimental setup and data acquisition </w:t>
+      </w:r>
+    </w:p>
+    <w:p>
+      <w:pPr>
+        <w:spacing w:before="240" w:after="240" w:line="360" w:lineRule="auto"/>
+        <w:jc w:val="both"/>
+        <w:rPr>
+          <w:rFonts w:ascii="Times New Roman" w:hAnsi="Times New Roman" w:cs="Times New Roman"/>
+        </w:rPr>
+      </w:pPr>
+      <w:r>
+        <w:rPr>
+          <w:rFonts w:ascii="Times New Roman" w:hAnsi="Times New Roman" w:cs="Times New Roman"/>
+        </w:rPr>
+        <w:t>Th</w:t>
+      </w:r>
+      <w:r>
+        <w:rPr>
+          <w:rFonts w:ascii="Times New Roman" w:hAnsi="Times New Roman" w:cs="Times New Roman"/>
+        </w:rPr>
+        <w:t>e pot</w:t>
+      </w:r>
+      <w:r>
+        <w:rPr>
+          <w:rFonts w:ascii="Times New Roman" w:hAnsi="Times New Roman" w:cs="Times New Roman"/>
+        </w:rPr>
+        <w:t xml:space="preserve"> experiment was located at the Hawkesbury Forest Experiment site</w:t>
+      </w:r>
+      <w:r>
+        <w:rPr>
+          <w:rFonts w:ascii="Times New Roman" w:hAnsi="Times New Roman" w:cs="Times New Roman"/>
+        </w:rPr>
+        <w:t xml:space="preserve"> (</w:t>
+      </w:r>
+      <w:r>
+        <w:rPr>
+          <w:rFonts w:ascii="Times New Roman" w:hAnsi="Times New Roman" w:cs="Times New Roman"/>
+          <w:bCs/>
+        </w:rPr>
+        <w:t>33°37'S 150°44'E</w:t>
+      </w:r>
+      <w:r>
+        <w:rPr>
+          <w:rFonts w:ascii="Times New Roman" w:hAnsi="Times New Roman" w:cs="Times New Roman"/>
+        </w:rPr>
+        <w:t>)</w:t>
+      </w:r>
+      <w:r>
+        <w:rPr>
+          <w:rFonts w:ascii="Times New Roman" w:hAnsi="Times New Roman" w:cs="Times New Roman"/>
+        </w:rPr>
+        <w:t xml:space="preserve"> in Richmond, NSW, Australia. </w:t>
+      </w:r>
+      <w:r>
+        <w:rPr>
+          <w:rFonts w:ascii="Times New Roman" w:hAnsi="Times New Roman" w:cs="Times New Roman"/>
+        </w:rPr>
+        <w:t xml:space="preserve">The </w:t>
+      </w:r>
+      <w:r>
+        <w:rPr>
+          <w:rFonts w:ascii="Times New Roman" w:hAnsi="Times New Roman" w:cs="Times New Roman"/>
+        </w:rPr>
+        <w:t>site</w:t>
+      </w:r>
+      <w:r>
+        <w:rPr>
+          <w:rFonts w:ascii="Times New Roman" w:hAnsi="Times New Roman" w:cs="Times New Roman"/>
+        </w:rPr>
+        <w:t xml:space="preserve"> and experimental setup </w:t>
+      </w:r>
+      <w:r>
+        <w:rPr>
+          <w:rFonts w:ascii="Times New Roman" w:hAnsi="Times New Roman" w:cs="Times New Roman"/>
+        </w:rPr>
+        <w:t>have been</w:t>
+      </w:r>
+      <w:r>
+        <w:rPr>
+          <w:rFonts w:ascii="Times New Roman" w:hAnsi="Times New Roman" w:cs="Times New Roman"/>
+        </w:rPr>
+        <w:t xml:space="preserve"> explained in </w:t>
+      </w:r>
+      <w:r>
+        <w:rPr>
+          <w:rFonts w:ascii="Times New Roman" w:hAnsi="Times New Roman" w:cs="Times New Roman"/>
+        </w:rPr>
+        <w:t xml:space="preserve">detail by </w:t>
+      </w:r>
+      <w:r>
+        <w:rPr>
+          <w:rFonts w:ascii="Times New Roman" w:hAnsi="Times New Roman" w:cs="Times New Roman"/>
+        </w:rPr>
+        <w:t xml:space="preserve">Campany et al. (Submitted). </w:t>
+      </w:r>
+      <w:r>
+        <w:rPr>
+          <w:rFonts w:ascii="Times New Roman" w:hAnsi="Times New Roman" w:cs="Times New Roman"/>
+        </w:rPr>
+        <w:t>Briefly, at this site the topsoil</w:t>
+      </w:r>
+      <w:r>
+        <w:rPr>
+          <w:rFonts w:ascii="Times New Roman" w:hAnsi="Times New Roman" w:cs="Times New Roman"/>
+        </w:rPr>
+        <w:t xml:space="preserve"> </w:t>
+      </w:r>
+      <w:r>
+        <w:rPr>
+          <w:rFonts w:ascii="Times New Roman" w:hAnsi="Times New Roman" w:cs="Times New Roman"/>
+        </w:rPr>
+        <w:t>is</w:t>
+      </w:r>
+      <w:r>
+        <w:rPr>
+          <w:rFonts w:ascii="Times New Roman" w:hAnsi="Times New Roman" w:cs="Times New Roman"/>
+        </w:rPr>
+        <w:t xml:space="preserve"> an alluvial formation of</w:t>
+      </w:r>
+      <w:r>
+        <w:rPr>
+          <w:rFonts w:ascii="Times New Roman" w:hAnsi="Times New Roman" w:cs="Times New Roman"/>
+        </w:rPr>
+        <w:t xml:space="preserve"> low-fertility sandy loam soils.</w:t>
+      </w:r>
+      <w:r>
+        <w:rPr>
+          <w:rFonts w:ascii="Times New Roman" w:hAnsi="Times New Roman" w:cs="Times New Roman"/>
+        </w:rPr>
+        <w:t xml:space="preserve"> </w:t>
+      </w:r>
+      <w:r>
+        <w:rPr>
+          <w:rFonts w:ascii="Times New Roman" w:hAnsi="Times New Roman" w:cs="Times New Roman"/>
+        </w:rPr>
+        <w:t>It contains</w:t>
+      </w:r>
+      <w:r>
+        <w:rPr>
+          <w:rFonts w:ascii="Times New Roman" w:hAnsi="Times New Roman" w:cs="Times New Roman"/>
+        </w:rPr>
+        <w:t xml:space="preserve"> </w:t>
+      </w:r>
+      <w:r>
+        <w:rPr>
+          <w:rFonts w:ascii="Times New Roman" w:hAnsi="Times New Roman" w:cs="Times New Roman"/>
+        </w:rPr>
+        <w:t>low organic matter and low capacity</w:t>
+      </w:r>
+      <w:r>
+        <w:rPr>
+          <w:rFonts w:ascii="Times New Roman" w:hAnsi="Times New Roman" w:cs="Times New Roman"/>
+        </w:rPr>
+        <w:t xml:space="preserve"> </w:t>
+      </w:r>
+      <w:r>
+        <w:rPr>
+          <w:rFonts w:ascii="Times New Roman" w:hAnsi="Times New Roman" w:cs="Times New Roman"/>
+        </w:rPr>
+        <w:t>to hold moisture</w:t>
+      </w:r>
+      <w:r>
+        <w:rPr>
+          <w:rFonts w:ascii="Times New Roman" w:hAnsi="Times New Roman" w:cs="Times New Roman"/>
+        </w:rPr>
+        <w:t xml:space="preserve">. </w:t>
+      </w:r>
+      <w:r>
+        <w:rPr>
+          <w:rFonts w:ascii="Times New Roman" w:hAnsi="Times New Roman" w:cs="Times New Roman"/>
+        </w:rPr>
+        <w:t>A</w:t>
+      </w:r>
+      <w:r>
+        <w:rPr>
+          <w:rFonts w:ascii="Times New Roman" w:hAnsi="Times New Roman" w:cs="Times New Roman"/>
+        </w:rPr>
+        <w:t xml:space="preserve"> soil hard layer exists at ~1.0 m </w:t>
+      </w:r>
+      <w:r>
+        <w:rPr>
+          <w:rFonts w:ascii="Times New Roman" w:hAnsi="Times New Roman" w:cs="Times New Roman"/>
+        </w:rPr>
+        <w:t xml:space="preserve">depth </w:t>
+      </w:r>
+      <w:r>
+        <w:rPr>
+          <w:rFonts w:ascii="Times New Roman" w:hAnsi="Times New Roman" w:cs="Times New Roman"/>
+        </w:rPr>
+        <w:t>with a transition to heavy clay soils</w:t>
+      </w:r>
+      <w:r>
+        <w:rPr>
+          <w:rFonts w:ascii="Times New Roman" w:hAnsi="Times New Roman" w:cs="Times New Roman"/>
+        </w:rPr>
+        <w:t xml:space="preserve"> (Campany et al., Submitted)</w:t>
+      </w:r>
+      <w:r>
+        <w:rPr>
+          <w:rFonts w:ascii="Times New Roman" w:hAnsi="Times New Roman" w:cs="Times New Roman"/>
+        </w:rPr>
+        <w:t xml:space="preserve">. </w:t>
+      </w:r>
+      <w:r>
+        <w:rPr>
+          <w:rFonts w:ascii="Times New Roman" w:hAnsi="Times New Roman" w:cs="Times New Roman"/>
+        </w:rPr>
+        <w:t>The site is in</w:t>
+      </w:r>
+      <w:r>
+        <w:rPr>
+          <w:rFonts w:ascii="Times New Roman" w:hAnsi="Times New Roman" w:cs="Times New Roman"/>
+        </w:rPr>
+        <w:t xml:space="preserve"> sub-humid temperate</w:t>
+      </w:r>
+      <w:r>
+        <w:rPr>
+          <w:rFonts w:ascii="Times New Roman" w:hAnsi="Times New Roman" w:cs="Times New Roman"/>
+        </w:rPr>
+        <w:t xml:space="preserve"> region </w:t>
+      </w:r>
+      <w:r>
+        <w:rPr>
+          <w:rFonts w:ascii="Times New Roman" w:hAnsi="Times New Roman" w:cs="Times New Roman"/>
+        </w:rPr>
+        <w:t>with a distinct dry summer season</w:t>
+      </w:r>
+      <w:r>
+        <w:rPr>
+          <w:rFonts w:ascii="Times New Roman" w:hAnsi="Times New Roman" w:cs="Times New Roman"/>
+        </w:rPr>
+        <w:t>.</w:t>
+      </w:r>
+      <w:r>
+        <w:rPr>
+          <w:rFonts w:ascii="Times New Roman" w:hAnsi="Times New Roman" w:cs="Times New Roman"/>
+          <w:bCs/>
+        </w:rPr>
+        <w:t xml:space="preserve"> 20 weeks old </w:t>
+      </w:r>
+      <w:r>
+        <w:rPr>
+          <w:rFonts w:ascii="Times New Roman" w:hAnsi="Times New Roman" w:cs="Times New Roman"/>
+        </w:rPr>
+        <w:t xml:space="preserve">Eucalyptus tereticornis seedlings </w:t>
+      </w:r>
+      <w:r>
+        <w:rPr>
+          <w:rFonts w:ascii="Times New Roman" w:hAnsi="Times New Roman" w:cs="Times New Roman"/>
+        </w:rPr>
+        <w:t>in tube stock</w:t>
+      </w:r>
+      <w:r>
+        <w:rPr>
+          <w:rFonts w:ascii="Times New Roman" w:hAnsi="Times New Roman" w:cs="Times New Roman"/>
+        </w:rPr>
+        <w:t xml:space="preserve"> were chosen from a single local Cumberland plain cohort. </w:t>
+      </w:r>
+      <w:r>
+        <w:rPr>
+          <w:rFonts w:ascii="Times New Roman" w:hAnsi="Times New Roman" w:cs="Times New Roman"/>
+        </w:rPr>
+        <w:t>Ten</w:t>
+      </w:r>
+      <w:r>
+        <w:rPr>
+          <w:rFonts w:ascii="Times New Roman" w:hAnsi="Times New Roman" w:cs="Times New Roman"/>
+        </w:rPr>
+        <w:t xml:space="preserve"> additional seedlings </w:t>
+      </w:r>
+      <w:r>
+        <w:rPr>
+          <w:rFonts w:ascii="Times New Roman" w:hAnsi="Times New Roman" w:cs="Times New Roman"/>
+        </w:rPr>
+        <w:t xml:space="preserve">of similar </w:t>
+      </w:r>
+      <w:r>
+        <w:rPr>
+          <w:rFonts w:ascii="Times New Roman" w:hAnsi="Times New Roman" w:cs="Times New Roman"/>
+        </w:rPr>
+        <w:t xml:space="preserve">age and growth </w:t>
+      </w:r>
+      <w:r>
+        <w:rPr>
+          <w:rFonts w:ascii="Times New Roman" w:hAnsi="Times New Roman" w:cs="Times New Roman"/>
+        </w:rPr>
+        <w:t xml:space="preserve">were harvested to measure initial leaf area and dry mass of leaves, stems and roots. </w:t>
+      </w:r>
+      <w:r>
+        <w:rPr>
+          <w:rFonts w:ascii="Times New Roman" w:hAnsi="Times New Roman" w:cs="Times New Roman"/>
+        </w:rPr>
+        <w:t xml:space="preserve">A total of 49 </w:t>
+      </w:r>
+      <w:r>
+        <w:rPr>
+          <w:rFonts w:ascii="Times New Roman" w:hAnsi="Times New Roman" w:cs="Times New Roman"/>
+        </w:rPr>
+        <w:t xml:space="preserve">Eucalyptus tereticornis seedlings </w:t>
+      </w:r>
+      <w:r>
+        <w:rPr>
+          <w:rFonts w:ascii="Times New Roman" w:hAnsi="Times New Roman" w:cs="Times New Roman"/>
+        </w:rPr>
+        <w:t xml:space="preserve">were grown </w:t>
+      </w:r>
+      <w:r>
+        <w:rPr>
+          <w:rFonts w:ascii="Times New Roman" w:hAnsi="Times New Roman" w:cs="Times New Roman"/>
+        </w:rPr>
+        <w:t xml:space="preserve">in a range of container sizes </w:t>
+      </w:r>
+      <w:r>
+        <w:rPr>
+          <w:rFonts w:ascii="Times New Roman" w:hAnsi="Times New Roman" w:cs="Times New Roman"/>
+        </w:rPr>
+        <w:t xml:space="preserve">(5 L to 35 L) </w:t>
+      </w:r>
+      <w:r>
+        <w:rPr>
+          <w:rFonts w:ascii="Times New Roman" w:hAnsi="Times New Roman" w:cs="Times New Roman"/>
+        </w:rPr>
+        <w:t>in field conditions, using freely-rooted seedlings as a control for the container size treatments</w:t>
+      </w:r>
+      <w:r>
+        <w:rPr>
+          <w:rFonts w:ascii="Times New Roman" w:hAnsi="Times New Roman" w:cs="Times New Roman"/>
+        </w:rPr>
+        <w:t>, with the goal to examine how the C balance of the plants are affected to belowground sink limitations. Six container sizes were used with each container experiment had a complete replicate set of six container volumes</w:t>
+      </w:r>
+      <w:r>
+        <w:rPr>
+          <w:rFonts w:ascii="Times New Roman" w:hAnsi="Times New Roman" w:cs="Times New Roman"/>
+        </w:rPr>
+        <w:t xml:space="preserve"> along with a free seedling</w:t>
+      </w:r>
+      <w:r>
+        <w:rPr>
+          <w:rFonts w:ascii="Times New Roman" w:hAnsi="Times New Roman" w:cs="Times New Roman"/>
+        </w:rPr>
+        <w:t xml:space="preserve">. </w:t>
+      </w:r>
+      <w:r>
+        <w:rPr>
+          <w:rFonts w:ascii="Times New Roman" w:hAnsi="Times New Roman" w:cs="Times New Roman"/>
+        </w:rPr>
+        <w:t xml:space="preserve">Seedlings were maintained under well-watered conditions </w:t>
+      </w:r>
+      <w:r>
+        <w:rPr>
+          <w:rFonts w:ascii="Times New Roman" w:hAnsi="Times New Roman" w:cs="Times New Roman"/>
+        </w:rPr>
+        <w:t>and drain systems were built to avoid</w:t>
+      </w:r>
+      <w:r>
+        <w:rPr>
+          <w:rFonts w:ascii="Times New Roman" w:hAnsi="Times New Roman" w:cs="Times New Roman"/>
+        </w:rPr>
+        <w:t xml:space="preserve"> </w:t>
+      </w:r>
+      <w:r>
+        <w:rPr>
+          <w:rFonts w:ascii="Times New Roman" w:hAnsi="Times New Roman" w:cs="Times New Roman"/>
+        </w:rPr>
+        <w:t xml:space="preserve">both the effect of </w:t>
+      </w:r>
+      <w:r>
+        <w:rPr>
+          <w:rFonts w:ascii="Times New Roman" w:hAnsi="Times New Roman" w:cs="Times New Roman"/>
+        </w:rPr>
+        <w:t>low water availability</w:t>
+      </w:r>
+      <w:r>
+        <w:rPr>
+          <w:rFonts w:ascii="Times New Roman" w:hAnsi="Times New Roman" w:cs="Times New Roman"/>
+        </w:rPr>
+        <w:t xml:space="preserve"> and pooling of water from large rainfall events</w:t>
+      </w:r>
+      <w:r>
+        <w:rPr>
+          <w:rFonts w:ascii="Times New Roman" w:hAnsi="Times New Roman" w:cs="Times New Roman"/>
+        </w:rPr>
+        <w:t xml:space="preserve">. </w:t>
+      </w:r>
+    </w:p>
+    <w:p>
+      <w:pPr>
+        <w:spacing w:before="240" w:after="240" w:line="360" w:lineRule="auto"/>
+        <w:jc w:val="both"/>
+        <w:rPr>
+          <w:rFonts w:ascii="Times New Roman" w:hAnsi="Times New Roman" w:cs="Times New Roman"/>
+        </w:rPr>
+      </w:pPr>
+      <w:r>
+        <w:rPr>
+          <w:rFonts w:ascii="Times New Roman" w:hAnsi="Times New Roman" w:cs="Times New Roman"/>
+        </w:rPr>
+        <w:t>L</w:t>
+      </w:r>
+      <w:r>
+        <w:rPr>
+          <w:rFonts w:ascii="Times New Roman" w:hAnsi="Times New Roman" w:cs="Times New Roman"/>
+        </w:rPr>
+        <w:t xml:space="preserve">eaf-level gas exchange, leaf carbohydrate accumulation and seedling allometry </w:t>
+      </w:r>
+      <w:r>
+        <w:rPr>
+          <w:rFonts w:ascii="Times New Roman" w:hAnsi="Times New Roman" w:cs="Times New Roman"/>
+        </w:rPr>
+        <w:t xml:space="preserve">were tracked </w:t>
+      </w:r>
+      <w:r>
+        <w:rPr>
+          <w:rFonts w:ascii="Times New Roman" w:hAnsi="Times New Roman" w:cs="Times New Roman"/>
+        </w:rPr>
+        <w:t xml:space="preserve">over the course of </w:t>
+      </w:r>
+      <w:r>
+        <w:rPr>
+          <w:rFonts w:ascii="Times New Roman" w:hAnsi="Times New Roman" w:cs="Times New Roman"/>
+        </w:rPr>
+        <w:t>the experiment</w:t>
+      </w:r>
+      <w:r>
+        <w:rPr>
+          <w:rFonts w:ascii="Times New Roman" w:hAnsi="Times New Roman" w:cs="Times New Roman"/>
+        </w:rPr>
+        <w:t>.</w:t>
+      </w:r>
+      <w:r>
+        <w:rPr>
+          <w:rFonts w:ascii="Times New Roman" w:hAnsi="Times New Roman" w:cs="Times New Roman"/>
+        </w:rPr>
+        <w:t xml:space="preserve"> Weekly measurement of s</w:t>
+      </w:r>
+      <w:r>
+        <w:rPr>
+          <w:rFonts w:ascii="Times New Roman" w:hAnsi="Times New Roman" w:cs="Times New Roman"/>
+        </w:rPr>
+        <w:t xml:space="preserve">tem height, diameter at 15 cm and leaf count were </w:t>
+      </w:r>
+      <w:r>
+        <w:rPr>
+          <w:rFonts w:ascii="Times New Roman" w:hAnsi="Times New Roman" w:cs="Times New Roman"/>
+        </w:rPr>
+        <w:t xml:space="preserve">carried out </w:t>
+      </w:r>
+      <w:r>
+        <w:rPr>
+          <w:rFonts w:ascii="Times New Roman" w:hAnsi="Times New Roman" w:cs="Times New Roman"/>
+        </w:rPr>
+        <w:t>after</w:t>
+      </w:r>
+      <w:r>
+        <w:rPr>
+          <w:rFonts w:ascii="Times New Roman" w:hAnsi="Times New Roman" w:cs="Times New Roman"/>
+        </w:rPr>
+        <w:t xml:space="preserve"> the seedling plantation on 21</w:t>
+      </w:r>
+      <w:r>
+        <w:rPr>
+          <w:rFonts w:ascii="Times New Roman" w:hAnsi="Times New Roman" w:cs="Times New Roman"/>
+          <w:vertAlign w:val="superscript"/>
+        </w:rPr>
+        <w:t>st</w:t>
+      </w:r>
+      <w:r>
+        <w:rPr>
+          <w:rFonts w:ascii="Times New Roman" w:hAnsi="Times New Roman" w:cs="Times New Roman"/>
+        </w:rPr>
+        <w:t xml:space="preserve"> January 2013 till the harvest on 21</w:t>
+      </w:r>
+      <w:r>
+        <w:rPr>
+          <w:rFonts w:ascii="Times New Roman" w:hAnsi="Times New Roman" w:cs="Times New Roman"/>
+          <w:vertAlign w:val="superscript"/>
+        </w:rPr>
+        <w:t>st</w:t>
+      </w:r>
+      <w:r>
+        <w:rPr>
+          <w:rFonts w:ascii="Times New Roman" w:hAnsi="Times New Roman" w:cs="Times New Roman"/>
+        </w:rPr>
+        <w:t xml:space="preserve"> May 2013. Harvested d</w:t>
+      </w:r>
+      <w:r>
+        <w:rPr>
+          <w:rFonts w:ascii="Times New Roman" w:hAnsi="Times New Roman" w:cs="Times New Roman"/>
+        </w:rPr>
+        <w:t xml:space="preserve">ry mass of leaves, stems, roots and total leaf area were measured for </w:t>
+      </w:r>
+      <w:r>
+        <w:rPr>
+          <w:rFonts w:ascii="Times New Roman" w:hAnsi="Times New Roman" w:cs="Times New Roman"/>
+        </w:rPr>
+        <w:t xml:space="preserve">all </w:t>
+      </w:r>
+      <w:r>
+        <w:rPr>
+          <w:rFonts w:ascii="Times New Roman" w:hAnsi="Times New Roman" w:cs="Times New Roman"/>
+        </w:rPr>
+        <w:t>49</w:t>
+      </w:r>
+      <w:r>
+        <w:rPr>
+          <w:rFonts w:ascii="Times New Roman" w:hAnsi="Times New Roman" w:cs="Times New Roman"/>
+        </w:rPr>
+        <w:t xml:space="preserve"> seedling</w:t>
+      </w:r>
+      <w:r>
+        <w:rPr>
+          <w:rFonts w:ascii="Times New Roman" w:hAnsi="Times New Roman" w:cs="Times New Roman"/>
+        </w:rPr>
+        <w:t>s from each container</w:t>
+      </w:r>
+      <w:r>
+        <w:rPr>
+          <w:rFonts w:ascii="Times New Roman" w:hAnsi="Times New Roman" w:cs="Times New Roman"/>
+        </w:rPr>
+        <w:t xml:space="preserve"> volume</w:t>
+      </w:r>
+      <w:r>
+        <w:rPr>
+          <w:rFonts w:ascii="Times New Roman" w:hAnsi="Times New Roman" w:cs="Times New Roman"/>
+        </w:rPr>
+        <w:t>.</w:t>
+      </w:r>
+      <w:r>
+        <w:rPr>
+          <w:rFonts w:ascii="Times New Roman" w:hAnsi="Times New Roman" w:cs="Times New Roman"/>
+        </w:rPr>
+        <w:t xml:space="preserve"> F</w:t>
+      </w:r>
+      <w:r>
+        <w:rPr>
+          <w:rFonts w:ascii="Times New Roman" w:hAnsi="Times New Roman" w:cs="Times New Roman"/>
+        </w:rPr>
+        <w:t>or each seedling</w:t>
+      </w:r>
+      <w:r>
+        <w:rPr>
+          <w:rFonts w:ascii="Times New Roman" w:hAnsi="Times New Roman" w:cs="Times New Roman"/>
+        </w:rPr>
+        <w:t xml:space="preserve">, total leaf area over time </w:t>
+      </w:r>
+      <w:r>
+        <w:rPr>
+          <w:rFonts w:ascii="Times New Roman" w:hAnsi="Times New Roman" w:cs="Times New Roman"/>
+        </w:rPr>
+        <w:t xml:space="preserve">(t) </w:t>
+      </w:r>
+      <w:r>
+        <w:rPr>
+          <w:rFonts w:ascii="Times New Roman" w:hAnsi="Times New Roman" w:cs="Times New Roman"/>
+        </w:rPr>
+        <w:t>was then interpolated based on total harvested</w:t>
+      </w:r>
+      <w:r>
+        <w:rPr>
+          <w:rFonts w:ascii="Times New Roman" w:hAnsi="Times New Roman" w:cs="Times New Roman"/>
+        </w:rPr>
+        <w:t xml:space="preserve"> leaf area</w:t>
+      </w:r>
+      <w:r>
+        <w:rPr>
+          <w:rFonts w:ascii="Times New Roman" w:hAnsi="Times New Roman" w:cs="Times New Roman"/>
+        </w:rPr>
+        <w:t xml:space="preserve"> (T = time of harvest)</w:t>
+      </w:r>
+      <w:r>
+        <w:rPr>
+          <w:rFonts w:ascii="Times New Roman" w:hAnsi="Times New Roman" w:cs="Times New Roman"/>
+        </w:rPr>
+        <w:t>,</w:t>
+      </w:r>
+      <w:r>
+        <w:rPr>
+          <w:rFonts w:ascii="Times New Roman" w:hAnsi="Times New Roman" w:cs="Times New Roman"/>
+        </w:rPr>
+        <w:t xml:space="preserve"> </w:t>
+      </w:r>
+      <w:r>
+        <w:rPr>
+          <w:rFonts w:ascii="Times New Roman" w:hAnsi="Times New Roman" w:cs="Times New Roman"/>
+        </w:rPr>
+        <w:t xml:space="preserve">total leaf count </w:t>
+      </w:r>
+      <w:r>
+        <w:rPr>
+          <w:rFonts w:ascii="Times New Roman" w:hAnsi="Times New Roman" w:cs="Times New Roman"/>
+        </w:rPr>
+        <w:t xml:space="preserve">on harvest and </w:t>
+      </w:r>
+      <w:r>
+        <w:rPr>
+          <w:rFonts w:ascii="Times New Roman" w:hAnsi="Times New Roman" w:cs="Times New Roman"/>
+        </w:rPr>
+        <w:t xml:space="preserve">weekly </w:t>
+      </w:r>
+      <w:r>
+        <w:rPr>
+          <w:rFonts w:ascii="Times New Roman" w:hAnsi="Times New Roman" w:cs="Times New Roman"/>
+        </w:rPr>
+        <w:t>leaf counts</w:t>
+      </w:r>
+      <w:r>
+        <w:rPr>
+          <w:rFonts w:ascii="Times New Roman" w:hAnsi="Times New Roman" w:cs="Times New Roman"/>
+        </w:rPr>
+        <w:t xml:space="preserve"> over time</w:t>
+      </w:r>
+      <w:r>
+        <w:rPr>
+          <w:rFonts w:ascii="Times New Roman" w:hAnsi="Times New Roman" w:cs="Times New Roman"/>
+        </w:rPr>
+        <w:t xml:space="preserve">. </w:t>
+      </w:r>
+    </w:p>
+    <w:p>
+      <w:pPr>
+        <w:spacing w:before="240" w:after="240" w:line="360" w:lineRule="auto"/>
+        <w:jc w:val="both"/>
+        <w:rPr>
+          <w:rFonts w:ascii="Times New Roman" w:hAnsi="Times New Roman" w:cs="Times New Roman"/>
+        </w:rPr>
+      </w:pPr>
+      <m:oMathPara>
+        <m:oMath>
+          <m:r>
+            <m:rPr>
+              <m:sty m:val="p"/>
+            </m:rPr>
+            <w:rPr>
+              <w:rFonts w:ascii="Cambria Math" w:hAnsi="Cambria Math" w:cs="Times New Roman"/>
+            </w:rPr>
+            <m:t>Leaf area (t) = Leaf area (T) / Leaf count (T) * Leaf count (t)</m:t>
+          </m:r>
+        </m:oMath>
+      </m:oMathPara>
+    </w:p>
+    <w:p>
+      <w:pPr>
+        <w:spacing w:before="240" w:after="240" w:line="360" w:lineRule="auto"/>
+        <w:jc w:val="both"/>
+        <w:rPr>
+          <w:rFonts w:ascii="Times New Roman" w:hAnsi="Times New Roman" w:cs="Times New Roman"/>
+        </w:rPr>
+      </w:pPr>
+      <w:r>
+        <w:rPr>
+          <w:rFonts w:ascii="Times New Roman" w:hAnsi="Times New Roman" w:cs="Times New Roman"/>
+        </w:rPr>
+        <w:t>Initial and harvested r</w:t>
+      </w:r>
+      <w:r>
+        <w:rPr>
+          <w:rFonts w:ascii="Times New Roman" w:hAnsi="Times New Roman" w:cs="Times New Roman"/>
+        </w:rPr>
+        <w:t>oot mass</w:t>
+      </w:r>
+      <w:r>
+        <w:rPr>
+          <w:rFonts w:ascii="Times New Roman" w:hAnsi="Times New Roman" w:cs="Times New Roman"/>
+        </w:rPr>
+        <w:t>es</w:t>
+      </w:r>
+      <w:r>
+        <w:rPr>
+          <w:rFonts w:ascii="Times New Roman" w:hAnsi="Times New Roman" w:cs="Times New Roman"/>
+        </w:rPr>
+        <w:t xml:space="preserve"> </w:t>
+      </w:r>
+      <w:r>
+        <w:rPr>
+          <w:rFonts w:ascii="Times New Roman" w:hAnsi="Times New Roman" w:cs="Times New Roman"/>
+        </w:rPr>
+        <w:t xml:space="preserve">for each seedling </w:t>
+      </w:r>
+      <w:r>
+        <w:rPr>
+          <w:rFonts w:ascii="Times New Roman" w:hAnsi="Times New Roman" w:cs="Times New Roman"/>
+        </w:rPr>
+        <w:t>w</w:t>
+      </w:r>
+      <w:r>
+        <w:rPr>
+          <w:rFonts w:ascii="Times New Roman" w:hAnsi="Times New Roman" w:cs="Times New Roman"/>
+        </w:rPr>
+        <w:t xml:space="preserve">ere measured using the procedure described in Campany et al. (Submitted). </w:t>
+      </w:r>
+      <w:r>
+        <w:rPr>
+          <w:rFonts w:ascii="Times New Roman" w:hAnsi="Times New Roman" w:cs="Times New Roman"/>
+        </w:rPr>
+        <w:t>F</w:t>
+      </w:r>
+      <w:r>
+        <w:rPr>
+          <w:rFonts w:ascii="Times New Roman" w:hAnsi="Times New Roman" w:cs="Times New Roman"/>
+        </w:rPr>
+        <w:t xml:space="preserve">ortnightly </w:t>
+      </w:r>
+      <w:r>
+        <w:rPr>
+          <w:rFonts w:ascii="Times New Roman" w:hAnsi="Times New Roman" w:cs="Times New Roman"/>
+        </w:rPr>
+        <w:t>l</w:t>
+      </w:r>
+      <w:r>
+        <w:rPr>
+          <w:rFonts w:ascii="Times New Roman" w:hAnsi="Times New Roman" w:cs="Times New Roman"/>
+        </w:rPr>
+        <w:t xml:space="preserve">eaf gas exchange measurements were performed at saturating light and saturating light and [CO2] on fully expanded </w:t>
+      </w:r>
+      <w:r>
+        <w:rPr>
+          <w:rFonts w:ascii="Times New Roman" w:hAnsi="Times New Roman" w:cs="Times New Roman"/>
+        </w:rPr>
+        <w:t xml:space="preserve">new </w:t>
+      </w:r>
+      <w:r>
+        <w:rPr>
+          <w:rFonts w:ascii="Times New Roman" w:hAnsi="Times New Roman" w:cs="Times New Roman"/>
+        </w:rPr>
+        <w:t>leaves</w:t>
+      </w:r>
+      <w:r>
+        <w:rPr>
+          <w:rFonts w:ascii="Times New Roman" w:hAnsi="Times New Roman" w:cs="Times New Roman"/>
+        </w:rPr>
+        <w:t xml:space="preserve"> starting from 5</w:t>
+      </w:r>
+      <w:r>
+        <w:rPr>
+          <w:rFonts w:ascii="Times New Roman" w:hAnsi="Times New Roman" w:cs="Times New Roman"/>
+          <w:vertAlign w:val="superscript"/>
+        </w:rPr>
+        <w:t>th</w:t>
+      </w:r>
+      <w:r>
+        <w:rPr>
+          <w:rFonts w:ascii="Times New Roman" w:hAnsi="Times New Roman" w:cs="Times New Roman"/>
+        </w:rPr>
+        <w:t xml:space="preserve"> March 2013 once</w:t>
+      </w:r>
+      <w:r>
+        <w:rPr>
+          <w:rFonts w:ascii="Times New Roman" w:hAnsi="Times New Roman" w:cs="Times New Roman"/>
+        </w:rPr>
+        <w:t xml:space="preserve"> sufficient new leaf growth occurred</w:t>
+      </w:r>
+      <w:r>
+        <w:rPr>
+          <w:rFonts w:ascii="Times New Roman" w:hAnsi="Times New Roman" w:cs="Times New Roman"/>
+        </w:rPr>
+        <w:t>,</w:t>
+      </w:r>
+      <w:r>
+        <w:rPr>
+          <w:rFonts w:ascii="Times New Roman" w:hAnsi="Times New Roman" w:cs="Times New Roman"/>
+        </w:rPr>
+        <w:t xml:space="preserve"> and conti</w:t>
+      </w:r>
+      <w:r>
+        <w:rPr>
+          <w:rFonts w:ascii="Times New Roman" w:hAnsi="Times New Roman" w:cs="Times New Roman"/>
+        </w:rPr>
+        <w:t xml:space="preserve">nued until the biomass harvest </w:t>
+      </w:r>
+      <w:r>
+        <w:rPr>
+          <w:rFonts w:ascii="Times New Roman" w:hAnsi="Times New Roman" w:cs="Times New Roman"/>
+        </w:rPr>
+        <w:t>using a portable gas exchange system</w:t>
+      </w:r>
+      <w:r>
+        <w:rPr>
+          <w:rFonts w:ascii="Times New Roman" w:hAnsi="Times New Roman" w:cs="Times New Roman"/>
+        </w:rPr>
+        <w:t xml:space="preserve"> (details are explained in Campany et al., Submitted)</w:t>
+      </w:r>
+      <w:r>
+        <w:rPr>
+          <w:rFonts w:ascii="Times New Roman" w:hAnsi="Times New Roman" w:cs="Times New Roman"/>
+        </w:rPr>
+        <w:t xml:space="preserve">. </w:t>
+      </w:r>
+      <w:r>
+        <w:rPr>
+          <w:rFonts w:ascii="Times New Roman" w:hAnsi="Times New Roman" w:cs="Times New Roman"/>
+        </w:rPr>
+        <w:t>Both l</w:t>
+      </w:r>
+      <w:r>
+        <w:rPr>
+          <w:rFonts w:ascii="Times New Roman" w:hAnsi="Times New Roman" w:cs="Times New Roman"/>
+        </w:rPr>
+        <w:t xml:space="preserve">eaf dark respiration rates (R) </w:t>
+      </w:r>
+      <w:r>
+        <w:rPr>
+          <w:rFonts w:ascii="Times New Roman" w:hAnsi="Times New Roman" w:cs="Times New Roman"/>
+        </w:rPr>
+        <w:t xml:space="preserve">and </w:t>
+      </w:r>
+      <w:r>
+        <w:rPr>
+          <w:rFonts w:ascii="Times New Roman" w:hAnsi="Times New Roman" w:cs="Times New Roman"/>
+        </w:rPr>
+        <w:t>Photosynthetic CO2 response (ACi) curves were measured on</w:t>
+      </w:r>
+      <w:r>
+        <w:rPr>
+          <w:rFonts w:ascii="Times New Roman" w:hAnsi="Times New Roman" w:cs="Times New Roman"/>
+        </w:rPr>
+        <w:t xml:space="preserve"> two occasions 13-14</w:t>
+      </w:r>
+      <w:r>
+        <w:rPr>
+          <w:rFonts w:ascii="Times New Roman" w:hAnsi="Times New Roman" w:cs="Times New Roman"/>
+          <w:vertAlign w:val="superscript"/>
+        </w:rPr>
+        <w:t>th</w:t>
+      </w:r>
+      <w:r>
+        <w:rPr>
+          <w:rFonts w:ascii="Times New Roman" w:hAnsi="Times New Roman" w:cs="Times New Roman"/>
+        </w:rPr>
+        <w:t xml:space="preserve"> March 2013 (when new leaves were first produced) and 14-15</w:t>
+      </w:r>
+      <w:r>
+        <w:rPr>
+          <w:rFonts w:ascii="Times New Roman" w:hAnsi="Times New Roman" w:cs="Times New Roman"/>
+          <w:vertAlign w:val="superscript"/>
+        </w:rPr>
+        <w:t>th</w:t>
+      </w:r>
+      <w:r>
+        <w:rPr>
+          <w:rFonts w:ascii="Times New Roman" w:hAnsi="Times New Roman" w:cs="Times New Roman"/>
+        </w:rPr>
+        <w:t xml:space="preserve"> May 2013 (prior to the final harvest)</w:t>
+      </w:r>
+      <w:r>
+        <w:rPr>
+          <w:rFonts w:ascii="Times New Roman" w:hAnsi="Times New Roman" w:cs="Times New Roman"/>
+        </w:rPr>
+        <w:t>.</w:t>
+      </w:r>
+      <w:r>
+        <w:rPr>
+          <w:rFonts w:ascii="Times New Roman" w:hAnsi="Times New Roman" w:cs="Times New Roman"/>
+        </w:rPr>
+        <w:t xml:space="preserve"> The </w:t>
+      </w:r>
+      <w:r>
+        <w:rPr>
+          <w:rFonts w:ascii="Times New Roman" w:hAnsi="Times New Roman" w:cs="Times New Roman"/>
+        </w:rPr>
+        <w:t>ACi</w:t>
+      </w:r>
+      <w:r>
+        <w:rPr>
+          <w:rFonts w:ascii="Times New Roman" w:hAnsi="Times New Roman" w:cs="Times New Roman"/>
+        </w:rPr>
+        <w:t xml:space="preserve"> curves were then used to calculate photosynthetic parameters (Jmax and Vcmax)</w:t>
+      </w:r>
+      <w:r>
+        <w:rPr>
+          <w:rFonts w:ascii="Times New Roman" w:hAnsi="Times New Roman" w:cs="Times New Roman"/>
+        </w:rPr>
+        <w:t xml:space="preserve"> using the biochemical model of Farquhar et al. (1980) and fit with the 'plantecophys' package (Duursma 2015) in R (R Development Core Team 2016).</w:t>
+      </w:r>
+      <w:r>
+        <w:rPr>
+          <w:rFonts w:ascii="Times New Roman" w:hAnsi="Times New Roman" w:cs="Times New Roman"/>
+        </w:rPr>
+        <w:t xml:space="preserve"> </w:t>
+      </w:r>
+    </w:p>
+    <w:p>
+      <w:pPr>
+        <w:spacing w:before="240" w:after="240" w:line="360" w:lineRule="auto"/>
+        <w:jc w:val="both"/>
+        <w:rPr>
+          <w:rFonts w:ascii="Times New Roman" w:hAnsi="Times New Roman" w:cs="Times New Roman"/>
+        </w:rPr>
+      </w:pPr>
+    </w:p>
+    <w:p>
+      <w:pPr>
+        <w:spacing w:before="240" w:after="240" w:line="360" w:lineRule="auto"/>
+        <w:jc w:val="both"/>
+        <w:rPr>
+          <w:rFonts w:ascii="Times New Roman" w:hAnsi="Times New Roman" w:cs="Times New Roman"/>
+        </w:rPr>
+      </w:pPr>
+    </w:p>
+    <w:p>
+      <w:pPr>
+        <w:spacing w:before="240" w:after="240" w:line="360" w:lineRule="auto"/>
+        <w:jc w:val="both"/>
+        <w:rPr>
+          <w:rFonts w:ascii="Times New Roman" w:hAnsi="Times New Roman" w:cs="Times New Roman"/>
+          <w:b/>
+        </w:rPr>
+      </w:pPr>
+    </w:p>
+    <w:p>
+      <w:pPr>
+        <w:spacing w:before="240" w:after="240" w:line="360" w:lineRule="auto"/>
+        <w:jc w:val="both"/>
+        <w:rPr>
+          <w:rFonts w:ascii="Times New Roman" w:hAnsi="Times New Roman" w:cs="Times New Roman"/>
+        </w:rPr>
+      </w:pPr>
+    </w:p>
+    <w:p>
+      <w:pPr>
+        <w:spacing w:before="240" w:after="240" w:line="360" w:lineRule="auto"/>
+        <w:jc w:val="both"/>
+        <w:rPr>
+          <w:rFonts w:ascii="Times New Roman" w:hAnsi="Times New Roman" w:cs="Times New Roman"/>
+        </w:rPr>
+      </w:pPr>
+    </w:p>
+    <w:p>
+      <w:pPr>
+        <w:spacing w:before="240" w:after="240" w:line="360" w:lineRule="auto"/>
+        <w:jc w:val="both"/>
+        <w:rPr>
+          <w:rFonts w:ascii="Times New Roman" w:hAnsi="Times New Roman" w:cs="Times New Roman"/>
+        </w:rPr>
+      </w:pPr>
     </w:p>
     <w:p>
       <w:pPr>
@@ -6548,6 +7042,50 @@
     </w:p>
     <w:p>
       <w:pPr>
+        <w:pStyle w:val="Heading1"/>
+        <w:spacing w:before="240" w:after="240" w:line="360" w:lineRule="auto"/>
+        <w:jc w:val="both"/>
+        <w:rPr>
+          <w:rFonts w:ascii="Times New Roman" w:hAnsi="Times New Roman" w:cs="Times New Roman"/>
+          <w:color w:val="auto"/>
+          <w:sz w:val="24"/>
+          <w:szCs w:val="24"/>
+        </w:rPr>
+      </w:pPr>
+      <w:r>
+        <w:rPr>
+          <w:rFonts w:ascii="Times New Roman" w:hAnsi="Times New Roman" w:cs="Times New Roman"/>
+          <w:color w:val="auto"/>
+          <w:sz w:val="24"/>
+          <w:szCs w:val="24"/>
+        </w:rPr>
+        <w:t>Results</w:t>
+      </w:r>
+    </w:p>
+    <w:p>
+      <w:pPr>
+        <w:pStyle w:val="Heading2"/>
+        <w:spacing w:before="240" w:after="240" w:line="360" w:lineRule="auto"/>
+        <w:jc w:val="both"/>
+        <w:rPr>
+          <w:rFonts w:ascii="Times New Roman" w:hAnsi="Times New Roman" w:cs="Times New Roman"/>
+          <w:color w:val="auto"/>
+          <w:sz w:val="24"/>
+          <w:szCs w:val="24"/>
+        </w:rPr>
+      </w:pPr>
+      <w:r>
+        <w:rPr>
+          <w:rFonts w:ascii="Times New Roman" w:hAnsi="Times New Roman" w:cs="Times New Roman"/>
+          <w:color w:val="auto"/>
+          <w:sz w:val="24"/>
+          <w:szCs w:val="24"/>
+        </w:rPr>
+        <w:t>Synthetic experiments</w:t>
+      </w:r>
+    </w:p>
+    <w:p>
+      <w:pPr>
         <w:spacing w:before="240" w:after="240" w:line="360" w:lineRule="auto"/>
         <w:jc w:val="both"/>
         <w:rPr>
@@ -6556,115 +7094,43 @@
           <w:u w:val="single"/>
         </w:rPr>
       </w:pPr>
-      <w:r>
+    </w:p>
+    <w:p>
+      <w:pPr>
+        <w:spacing w:before="240" w:after="240" w:line="360" w:lineRule="auto"/>
+        <w:jc w:val="both"/>
         <w:rPr>
           <w:rFonts w:ascii="Times New Roman" w:hAnsi="Times New Roman" w:cs="Times New Roman"/>
           <w:b/>
           <w:u w:val="single"/>
         </w:rPr>
-        <w:t xml:space="preserve">Processing the </w:t>
-      </w:r>
-      <w:r>
+      </w:pPr>
+    </w:p>
+    <w:p>
+      <w:pPr>
+        <w:spacing w:before="240" w:after="240" w:line="360" w:lineRule="auto"/>
+        <w:jc w:val="both"/>
         <w:rPr>
           <w:rFonts w:ascii="Times New Roman" w:hAnsi="Times New Roman" w:cs="Times New Roman"/>
           <w:b/>
           <w:u w:val="single"/>
         </w:rPr>
+      </w:pPr>
+      <w:r>
+        <w:rPr>
+          <w:rFonts w:ascii="Times New Roman" w:hAnsi="Times New Roman" w:cs="Times New Roman"/>
+          <w:b/>
+          <w:u w:val="single"/>
+        </w:rPr>
+        <w:t xml:space="preserve">Processing the </w:t>
+      </w:r>
+      <w:r>
+        <w:rPr>
+          <w:rFonts w:ascii="Times New Roman" w:hAnsi="Times New Roman" w:cs="Times New Roman"/>
+          <w:b/>
+          <w:u w:val="single"/>
+        </w:rPr>
         <w:t>raw data sets</w:t>
-      </w:r>
-    </w:p>
-    <w:p>
-      <w:pPr>
-        <w:spacing w:before="240" w:after="240" w:line="360" w:lineRule="auto"/>
-        <w:jc w:val="both"/>
-        <w:rPr>
-          <w:rFonts w:ascii="Times New Roman" w:hAnsi="Times New Roman" w:cs="Times New Roman"/>
-        </w:rPr>
-      </w:pPr>
-    </w:p>
-    <w:p>
-      <w:pPr>
-        <w:spacing w:before="240" w:after="240" w:line="360" w:lineRule="auto"/>
-        <w:jc w:val="both"/>
-        <w:rPr>
-          <w:rFonts w:ascii="Times New Roman" w:hAnsi="Times New Roman" w:cs="Times New Roman"/>
-        </w:rPr>
-      </w:pPr>
-      <w:r>
-        <w:rPr>
-          <w:rFonts w:ascii="Times New Roman" w:hAnsi="Times New Roman" w:cs="Times New Roman"/>
-        </w:rPr>
-        <w:t>Data source: Court's data files from the Soil Manipulation test</w:t>
-      </w:r>
-    </w:p>
-    <w:p>
-      <w:pPr>
-        <w:spacing w:before="240" w:after="240" w:line="360" w:lineRule="auto"/>
-        <w:jc w:val="both"/>
-        <w:rPr>
-          <w:rFonts w:ascii="Times New Roman" w:hAnsi="Times New Roman" w:cs="Times New Roman"/>
-        </w:rPr>
-      </w:pPr>
-      <w:hyperlink r:id="rId10" w:history="1">
-        <w:r>
-          <w:rPr>
-            <w:rStyle w:val="Hyperlink"/>
-            <w:rFonts w:ascii="Times New Roman" w:hAnsi="Times New Roman" w:cs="Times New Roman"/>
-            <w:color w:val="auto"/>
-          </w:rPr>
-          <w:t>https://github.com/kashifmahmud/CBM/Data_files</w:t>
-        </w:r>
-      </w:hyperlink>
-    </w:p>
-    <w:p>
-      <w:pPr>
-        <w:spacing w:before="240" w:after="240" w:line="360" w:lineRule="auto"/>
-        <w:jc w:val="both"/>
-        <w:rPr>
-          <w:rFonts w:ascii="Times New Roman" w:hAnsi="Times New Roman" w:cs="Times New Roman"/>
-        </w:rPr>
-      </w:pPr>
-    </w:p>
-    <w:p>
-      <w:pPr>
-        <w:spacing w:before="240" w:after="240" w:line="360" w:lineRule="auto"/>
-        <w:jc w:val="both"/>
-        <w:rPr>
-          <w:rFonts w:ascii="Times New Roman" w:hAnsi="Times New Roman" w:cs="Times New Roman"/>
-        </w:rPr>
-      </w:pPr>
-      <w:r>
-        <w:rPr>
-          <w:rFonts w:ascii="Times New Roman" w:hAnsi="Times New Roman" w:cs="Times New Roman"/>
-        </w:rPr>
-        <w:t xml:space="preserve">Step 1: </w:t>
-      </w:r>
-      <w:r>
-        <w:rPr>
-          <w:rFonts w:ascii="Times New Roman" w:hAnsi="Times New Roman" w:cs="Times New Roman"/>
-        </w:rPr>
-        <w:t>Find different soil volume pots from the data set</w:t>
-      </w:r>
-      <w:r>
-        <w:rPr>
-          <w:rFonts w:ascii="Times New Roman" w:hAnsi="Times New Roman" w:cs="Times New Roman"/>
-        </w:rPr>
-        <w:t>-</w:t>
-      </w:r>
-    </w:p>
-    <w:p>
-      <w:pPr>
-        <w:spacing w:before="240" w:after="240" w:line="360" w:lineRule="auto"/>
-        <w:jc w:val="both"/>
-        <w:rPr>
-          <w:rFonts w:ascii="Times New Roman" w:hAnsi="Times New Roman" w:cs="Times New Roman"/>
-        </w:rPr>
-      </w:pPr>
-      <w:r>
-        <w:rPr>
-          <w:rFonts w:ascii="Times New Roman" w:hAnsi="Times New Roman" w:cs="Times New Roman"/>
-        </w:rPr>
-        <w:t>Data: Volume designations by plot and pot ("plot_summary.csv")</w:t>
       </w:r>
     </w:p>
     <w:p>
@@ -11015,8 +11481,8 @@
       </w:r>
     </w:p>
     <w:sectPr>
-      <w:footerReference w:type="even" r:id="rId11"/>
-      <w:footerReference w:type="default" r:id="rId12"/>
+      <w:footerReference w:type="even" r:id="rId10"/>
+      <w:footerReference w:type="default" r:id="rId11"/>
       <w:pgSz w:w="11900" w:h="16840"/>
       <w:pgMar w:top="1440" w:right="1800" w:bottom="1440" w:left="1800" w:header="708" w:footer="708" w:gutter="0"/>
       <w:cols w:space="708"/>
@@ -13408,6 +13874,7 @@
   <w:style w:type="character" w:default="1" w:styleId="DefaultParagraphFont">
     <w:name w:val="Default Paragraph Font"/>
     <w:uiPriority w:val="1"/>
+    <w:semiHidden/>
     <w:unhideWhenUsed/>
   </w:style>
   <w:style w:type="table" w:default="1" w:styleId="TableNormal">
@@ -13695,6 +14162,25 @@
       <w:rFonts w:ascii="Times New Roman" w:hAnsi="Times New Roman" w:cs="Times New Roman"/>
       <w:color w:val="000000"/>
       <w:lang w:val="en-US"/>
+    </w:rPr>
+  </w:style>
+  <w:style w:type="paragraph" w:styleId="Caption">
+    <w:name w:val="caption"/>
+    <w:basedOn w:val="Normal"/>
+    <w:next w:val="Normal"/>
+    <w:uiPriority w:val="35"/>
+    <w:unhideWhenUsed/>
+    <w:qFormat/>
+    <w:rsid w:val="00D422B8"/>
+    <w:pPr>
+      <w:spacing w:after="200"/>
+    </w:pPr>
+    <w:rPr>
+      <w:b/>
+      <w:bCs/>
+      <w:color w:val="4F81BD" w:themeColor="accent1"/>
+      <w:sz w:val="18"/>
+      <w:szCs w:val="18"/>
     </w:rPr>
   </w:style>
 </w:styles>
@@ -14104,6 +14590,7 @@
   <w:style w:type="character" w:default="1" w:styleId="DefaultParagraphFont">
     <w:name w:val="Default Paragraph Font"/>
     <w:uiPriority w:val="1"/>
+    <w:semiHidden/>
     <w:unhideWhenUsed/>
   </w:style>
   <w:style w:type="table" w:default="1" w:styleId="TableNormal">
@@ -14391,6 +14878,25 @@
       <w:rFonts w:ascii="Times New Roman" w:hAnsi="Times New Roman" w:cs="Times New Roman"/>
       <w:color w:val="000000"/>
       <w:lang w:val="en-US"/>
+    </w:rPr>
+  </w:style>
+  <w:style w:type="paragraph" w:styleId="Caption">
+    <w:name w:val="caption"/>
+    <w:basedOn w:val="Normal"/>
+    <w:next w:val="Normal"/>
+    <w:uiPriority w:val="35"/>
+    <w:unhideWhenUsed/>
+    <w:qFormat/>
+    <w:rsid w:val="00D422B8"/>
+    <w:pPr>
+      <w:spacing w:after="200"/>
+    </w:pPr>
+    <w:rPr>
+      <w:b/>
+      <w:bCs/>
+      <w:color w:val="4F81BD" w:themeColor="accent1"/>
+      <w:sz w:val="18"/>
+      <w:szCs w:val="18"/>
     </w:rPr>
   </w:style>
 </w:styles>
@@ -14721,7 +15227,7 @@
 </file>
 
 <file path=customXml/itemProps1.xml><?xml version="1.0" encoding="utf-8"?>
-<ds:datastoreItem xmlns:ds="http://schemas.openxmlformats.org/officeDocument/2006/customXml" ds:itemID="{797B796E-6BBA-E34A-B56C-5012CD886AB5}">
+<ds:datastoreItem xmlns:ds="http://schemas.openxmlformats.org/officeDocument/2006/customXml" ds:itemID="{18B38430-A3E1-2747-ABAE-67CE326B10D7}">
   <ds:schemaRefs>
     <ds:schemaRef ds:uri="http://schemas.openxmlformats.org/officeDocument/2006/bibliography"/>
   </ds:schemaRefs>

</xml_diff>